<commit_message>
modificaiones word y power point
</commit_message>
<xml_diff>
--- a/Documentacion/Presentacion Word/documentoProyectoFinal.docx
+++ b/Documentacion/Presentacion Word/documentoProyectoFinal.docx
@@ -5,45 +5,638 @@
     <w:sdt>
       <w:sdtPr>
         <w:rPr>
-          <w:rFonts w:ascii="Arial" w:hAnsi="Arial" w:cs="Arial"/>
-          <w:lang w:val="es-ES"/>
-        </w:rPr>
-        <w:id w:val="-1462186477"/>
+          <w:sz w:val="2"/>
+        </w:rPr>
+        <w:id w:val="-843788748"/>
         <w:docPartObj>
           <w:docPartGallery w:val="Cover Pages"/>
           <w:docPartUnique/>
         </w:docPartObj>
       </w:sdtPr>
-      <w:sdtEndPr/>
+      <w:sdtEndPr>
+        <w:rPr>
+          <w:sz w:val="21"/>
+        </w:rPr>
+      </w:sdtEndPr>
       <w:sdtContent>
         <w:p>
           <w:pPr>
+            <w:pStyle w:val="Sinespaciado"/>
             <w:rPr>
-              <w:rFonts w:ascii="Arial" w:hAnsi="Arial" w:cs="Arial"/>
-              <w:lang w:val="es-ES"/>
+              <w:sz w:val="2"/>
             </w:rPr>
           </w:pPr>
           <w:r>
             <w:rPr>
-              <w:rFonts w:ascii="Arial" w:hAnsi="Arial" w:cs="Arial"/>
               <w:noProof/>
               <w:lang w:eastAsia="es-AR"/>
+            </w:rPr>
+            <w:drawing>
+              <wp:anchor distT="0" distB="0" distL="114300" distR="114300" simplePos="0" relativeHeight="251688960" behindDoc="1" locked="0" layoutInCell="1" allowOverlap="1">
+                <wp:simplePos x="0" y="0"/>
+                <wp:positionH relativeFrom="margin">
+                  <wp:posOffset>382566</wp:posOffset>
+                </wp:positionH>
+                <wp:positionV relativeFrom="paragraph">
+                  <wp:posOffset>-8211</wp:posOffset>
+                </wp:positionV>
+                <wp:extent cx="4401164" cy="2000529"/>
+                <wp:effectExtent l="0" t="0" r="0" b="0"/>
+                <wp:wrapNone/>
+                <wp:docPr id="22" name="Imagen 22"/>
+                <wp:cNvGraphicFramePr>
+                  <a:graphicFrameLocks xmlns:a="http://schemas.openxmlformats.org/drawingml/2006/main" noChangeAspect="1"/>
+                </wp:cNvGraphicFramePr>
+                <a:graphic xmlns:a="http://schemas.openxmlformats.org/drawingml/2006/main">
+                  <a:graphicData uri="http://schemas.openxmlformats.org/drawingml/2006/picture">
+                    <pic:pic xmlns:pic="http://schemas.openxmlformats.org/drawingml/2006/picture">
+                      <pic:nvPicPr>
+                        <pic:cNvPr id="22" name="logo_instituto-removebg-preview.png"/>
+                        <pic:cNvPicPr/>
+                      </pic:nvPicPr>
+                      <pic:blipFill>
+                        <a:blip r:embed="rId9">
+                          <a:extLst>
+                            <a:ext uri="{28A0092B-C50C-407E-A947-70E740481C1C}">
+                              <a14:useLocalDpi xmlns:a14="http://schemas.microsoft.com/office/drawing/2010/main" val="0"/>
+                            </a:ext>
+                          </a:extLst>
+                        </a:blip>
+                        <a:stretch>
+                          <a:fillRect/>
+                        </a:stretch>
+                      </pic:blipFill>
+                      <pic:spPr>
+                        <a:xfrm>
+                          <a:off x="0" y="0"/>
+                          <a:ext cx="4401164" cy="2000529"/>
+                        </a:xfrm>
+                        <a:prstGeom prst="rect">
+                          <a:avLst/>
+                        </a:prstGeom>
+                      </pic:spPr>
+                    </pic:pic>
+                  </a:graphicData>
+                </a:graphic>
+              </wp:anchor>
+            </w:drawing>
+          </w:r>
+        </w:p>
+        <w:p>
+          <w:r>
+            <w:rPr>
+              <w:noProof/>
+              <w:color w:val="4E67C8" w:themeColor="accent1"/>
+              <w:sz w:val="36"/>
+              <w:szCs w:val="36"/>
+            </w:rPr>
+            <mc:AlternateContent>
+              <mc:Choice Requires="wpg">
+                <w:drawing>
+                  <wp:anchor distT="0" distB="0" distL="114300" distR="114300" simplePos="0" relativeHeight="251686912" behindDoc="1" locked="0" layoutInCell="1" allowOverlap="1">
+                    <wp:simplePos x="0" y="0"/>
+                    <mc:AlternateContent>
+                      <mc:Choice Requires="wp14">
+                        <wp:positionH relativeFrom="page">
+                          <wp14:pctPosHOffset>22000</wp14:pctPosHOffset>
+                        </wp:positionH>
+                      </mc:Choice>
+                      <mc:Fallback>
+                        <wp:positionH relativeFrom="page">
+                          <wp:posOffset>1663065</wp:posOffset>
+                        </wp:positionH>
+                      </mc:Fallback>
+                    </mc:AlternateContent>
+                    <mc:AlternateContent>
+                      <mc:Choice Requires="wp14">
+                        <wp:positionV relativeFrom="page">
+                          <wp14:pctPosVOffset>30000</wp14:pctPosVOffset>
+                        </wp:positionV>
+                      </mc:Choice>
+                      <mc:Fallback>
+                        <wp:positionV relativeFrom="page">
+                          <wp:posOffset>3207385</wp:posOffset>
+                        </wp:positionV>
+                      </mc:Fallback>
+                    </mc:AlternateContent>
+                    <wp:extent cx="5494369" cy="5696712"/>
+                    <wp:effectExtent l="0" t="0" r="0" b="3175"/>
+                    <wp:wrapNone/>
+                    <wp:docPr id="63" name="Grupo 2"/>
+                    <wp:cNvGraphicFramePr>
+                      <a:graphicFrameLocks xmlns:a="http://schemas.openxmlformats.org/drawingml/2006/main" noChangeAspect="1"/>
+                    </wp:cNvGraphicFramePr>
+                    <a:graphic xmlns:a="http://schemas.openxmlformats.org/drawingml/2006/main">
+                      <a:graphicData uri="http://schemas.microsoft.com/office/word/2010/wordprocessingGroup">
+                        <wpg:wgp>
+                          <wpg:cNvGrpSpPr>
+                            <a:grpSpLocks noChangeAspect="1"/>
+                          </wpg:cNvGrpSpPr>
+                          <wpg:grpSpPr>
+                            <a:xfrm>
+                              <a:off x="0" y="0"/>
+                              <a:ext cx="5494369" cy="5696712"/>
+                              <a:chOff x="0" y="0"/>
+                              <a:chExt cx="4329113" cy="4491038"/>
+                            </a:xfrm>
+                            <a:solidFill>
+                              <a:schemeClr val="tx2">
+                                <a:lumMod val="60000"/>
+                                <a:lumOff val="40000"/>
+                              </a:schemeClr>
+                            </a:solidFill>
+                          </wpg:grpSpPr>
+                          <wps:wsp>
+                            <wps:cNvPr id="64" name="Forma libre 64"/>
+                            <wps:cNvSpPr>
+                              <a:spLocks/>
+                            </wps:cNvSpPr>
+                            <wps:spPr bwMode="auto">
+                              <a:xfrm>
+                                <a:off x="1501775" y="0"/>
+                                <a:ext cx="2827338" cy="2835275"/>
+                              </a:xfrm>
+                              <a:custGeom>
+                                <a:avLst/>
+                                <a:gdLst>
+                                  <a:gd name="T0" fmla="*/ 4 w 1781"/>
+                                  <a:gd name="T1" fmla="*/ 1786 h 1786"/>
+                                  <a:gd name="T2" fmla="*/ 0 w 1781"/>
+                                  <a:gd name="T3" fmla="*/ 1782 h 1786"/>
+                                  <a:gd name="T4" fmla="*/ 1776 w 1781"/>
+                                  <a:gd name="T5" fmla="*/ 0 h 1786"/>
+                                  <a:gd name="T6" fmla="*/ 1781 w 1781"/>
+                                  <a:gd name="T7" fmla="*/ 5 h 1786"/>
+                                  <a:gd name="T8" fmla="*/ 4 w 1781"/>
+                                  <a:gd name="T9" fmla="*/ 1786 h 1786"/>
+                                </a:gdLst>
+                                <a:ahLst/>
+                                <a:cxnLst>
+                                  <a:cxn ang="0">
+                                    <a:pos x="T0" y="T1"/>
+                                  </a:cxn>
+                                  <a:cxn ang="0">
+                                    <a:pos x="T2" y="T3"/>
+                                  </a:cxn>
+                                  <a:cxn ang="0">
+                                    <a:pos x="T4" y="T5"/>
+                                  </a:cxn>
+                                  <a:cxn ang="0">
+                                    <a:pos x="T6" y="T7"/>
+                                  </a:cxn>
+                                  <a:cxn ang="0">
+                                    <a:pos x="T8" y="T9"/>
+                                  </a:cxn>
+                                </a:cxnLst>
+                                <a:rect l="0" t="0" r="r" b="b"/>
+                                <a:pathLst>
+                                  <a:path w="1781" h="1786">
+                                    <a:moveTo>
+                                      <a:pt x="4" y="1786"/>
+                                    </a:moveTo>
+                                    <a:lnTo>
+                                      <a:pt x="0" y="1782"/>
+                                    </a:lnTo>
+                                    <a:lnTo>
+                                      <a:pt x="1776" y="0"/>
+                                    </a:lnTo>
+                                    <a:lnTo>
+                                      <a:pt x="1781" y="5"/>
+                                    </a:lnTo>
+                                    <a:lnTo>
+                                      <a:pt x="4" y="1786"/>
+                                    </a:lnTo>
+                                    <a:close/>
+                                  </a:path>
+                                </a:pathLst>
+                              </a:custGeom>
+                              <a:grpFill/>
+                              <a:ln>
+                                <a:noFill/>
+                              </a:ln>
+                              <a:extLst>
+                                <a:ext uri="{91240B29-F687-4F45-9708-019B960494DF}">
+                                  <a14:hiddenLine xmlns:a14="http://schemas.microsoft.com/office/drawing/2010/main" w="9525">
+                                    <a:solidFill>
+                                      <a:srgbClr val="000000"/>
+                                    </a:solidFill>
+                                    <a:round/>
+                                    <a:headEnd/>
+                                    <a:tailEnd/>
+                                  </a14:hiddenLine>
+                                </a:ext>
+                              </a:extLst>
+                            </wps:spPr>
+                            <wps:bodyPr vert="horz" wrap="square" lIns="91440" tIns="45720" rIns="91440" bIns="45720" numCol="1" anchor="t" anchorCtr="0" compatLnSpc="1">
+                              <a:prstTxWarp prst="textNoShape">
+                                <a:avLst/>
+                              </a:prstTxWarp>
+                            </wps:bodyPr>
+                          </wps:wsp>
+                          <wps:wsp>
+                            <wps:cNvPr id="65" name="Forma libre 65"/>
+                            <wps:cNvSpPr>
+                              <a:spLocks/>
+                            </wps:cNvSpPr>
+                            <wps:spPr bwMode="auto">
+                              <a:xfrm>
+                                <a:off x="782637" y="227013"/>
+                                <a:ext cx="3546475" cy="3546475"/>
+                              </a:xfrm>
+                              <a:custGeom>
+                                <a:avLst/>
+                                <a:gdLst>
+                                  <a:gd name="T0" fmla="*/ 5 w 2234"/>
+                                  <a:gd name="T1" fmla="*/ 2234 h 2234"/>
+                                  <a:gd name="T2" fmla="*/ 0 w 2234"/>
+                                  <a:gd name="T3" fmla="*/ 2229 h 2234"/>
+                                  <a:gd name="T4" fmla="*/ 2229 w 2234"/>
+                                  <a:gd name="T5" fmla="*/ 0 h 2234"/>
+                                  <a:gd name="T6" fmla="*/ 2234 w 2234"/>
+                                  <a:gd name="T7" fmla="*/ 5 h 2234"/>
+                                  <a:gd name="T8" fmla="*/ 5 w 2234"/>
+                                  <a:gd name="T9" fmla="*/ 2234 h 2234"/>
+                                </a:gdLst>
+                                <a:ahLst/>
+                                <a:cxnLst>
+                                  <a:cxn ang="0">
+                                    <a:pos x="T0" y="T1"/>
+                                  </a:cxn>
+                                  <a:cxn ang="0">
+                                    <a:pos x="T2" y="T3"/>
+                                  </a:cxn>
+                                  <a:cxn ang="0">
+                                    <a:pos x="T4" y="T5"/>
+                                  </a:cxn>
+                                  <a:cxn ang="0">
+                                    <a:pos x="T6" y="T7"/>
+                                  </a:cxn>
+                                  <a:cxn ang="0">
+                                    <a:pos x="T8" y="T9"/>
+                                  </a:cxn>
+                                </a:cxnLst>
+                                <a:rect l="0" t="0" r="r" b="b"/>
+                                <a:pathLst>
+                                  <a:path w="2234" h="2234">
+                                    <a:moveTo>
+                                      <a:pt x="5" y="2234"/>
+                                    </a:moveTo>
+                                    <a:lnTo>
+                                      <a:pt x="0" y="2229"/>
+                                    </a:lnTo>
+                                    <a:lnTo>
+                                      <a:pt x="2229" y="0"/>
+                                    </a:lnTo>
+                                    <a:lnTo>
+                                      <a:pt x="2234" y="5"/>
+                                    </a:lnTo>
+                                    <a:lnTo>
+                                      <a:pt x="5" y="2234"/>
+                                    </a:lnTo>
+                                    <a:close/>
+                                  </a:path>
+                                </a:pathLst>
+                              </a:custGeom>
+                              <a:grpFill/>
+                              <a:ln>
+                                <a:noFill/>
+                              </a:ln>
+                              <a:extLst>
+                                <a:ext uri="{91240B29-F687-4F45-9708-019B960494DF}">
+                                  <a14:hiddenLine xmlns:a14="http://schemas.microsoft.com/office/drawing/2010/main" w="9525">
+                                    <a:solidFill>
+                                      <a:srgbClr val="000000"/>
+                                    </a:solidFill>
+                                    <a:round/>
+                                    <a:headEnd/>
+                                    <a:tailEnd/>
+                                  </a14:hiddenLine>
+                                </a:ext>
+                              </a:extLst>
+                            </wps:spPr>
+                            <wps:bodyPr vert="horz" wrap="square" lIns="91440" tIns="45720" rIns="91440" bIns="45720" numCol="1" anchor="t" anchorCtr="0" compatLnSpc="1">
+                              <a:prstTxWarp prst="textNoShape">
+                                <a:avLst/>
+                              </a:prstTxWarp>
+                            </wps:bodyPr>
+                          </wps:wsp>
+                          <wps:wsp>
+                            <wps:cNvPr id="66" name="Forma libre 66"/>
+                            <wps:cNvSpPr>
+                              <a:spLocks/>
+                            </wps:cNvSpPr>
+                            <wps:spPr bwMode="auto">
+                              <a:xfrm>
+                                <a:off x="841375" y="109538"/>
+                                <a:ext cx="3487738" cy="3487738"/>
+                              </a:xfrm>
+                              <a:custGeom>
+                                <a:avLst/>
+                                <a:gdLst>
+                                  <a:gd name="T0" fmla="*/ 9 w 2197"/>
+                                  <a:gd name="T1" fmla="*/ 2197 h 2197"/>
+                                  <a:gd name="T2" fmla="*/ 0 w 2197"/>
+                                  <a:gd name="T3" fmla="*/ 2193 h 2197"/>
+                                  <a:gd name="T4" fmla="*/ 2188 w 2197"/>
+                                  <a:gd name="T5" fmla="*/ 0 h 2197"/>
+                                  <a:gd name="T6" fmla="*/ 2197 w 2197"/>
+                                  <a:gd name="T7" fmla="*/ 10 h 2197"/>
+                                  <a:gd name="T8" fmla="*/ 9 w 2197"/>
+                                  <a:gd name="T9" fmla="*/ 2197 h 2197"/>
+                                </a:gdLst>
+                                <a:ahLst/>
+                                <a:cxnLst>
+                                  <a:cxn ang="0">
+                                    <a:pos x="T0" y="T1"/>
+                                  </a:cxn>
+                                  <a:cxn ang="0">
+                                    <a:pos x="T2" y="T3"/>
+                                  </a:cxn>
+                                  <a:cxn ang="0">
+                                    <a:pos x="T4" y="T5"/>
+                                  </a:cxn>
+                                  <a:cxn ang="0">
+                                    <a:pos x="T6" y="T7"/>
+                                  </a:cxn>
+                                  <a:cxn ang="0">
+                                    <a:pos x="T8" y="T9"/>
+                                  </a:cxn>
+                                </a:cxnLst>
+                                <a:rect l="0" t="0" r="r" b="b"/>
+                                <a:pathLst>
+                                  <a:path w="2197" h="2197">
+                                    <a:moveTo>
+                                      <a:pt x="9" y="2197"/>
+                                    </a:moveTo>
+                                    <a:lnTo>
+                                      <a:pt x="0" y="2193"/>
+                                    </a:lnTo>
+                                    <a:lnTo>
+                                      <a:pt x="2188" y="0"/>
+                                    </a:lnTo>
+                                    <a:lnTo>
+                                      <a:pt x="2197" y="10"/>
+                                    </a:lnTo>
+                                    <a:lnTo>
+                                      <a:pt x="9" y="2197"/>
+                                    </a:lnTo>
+                                    <a:close/>
+                                  </a:path>
+                                </a:pathLst>
+                              </a:custGeom>
+                              <a:grpFill/>
+                              <a:ln>
+                                <a:noFill/>
+                              </a:ln>
+                              <a:extLst>
+                                <a:ext uri="{91240B29-F687-4F45-9708-019B960494DF}">
+                                  <a14:hiddenLine xmlns:a14="http://schemas.microsoft.com/office/drawing/2010/main" w="9525">
+                                    <a:solidFill>
+                                      <a:srgbClr val="000000"/>
+                                    </a:solidFill>
+                                    <a:round/>
+                                    <a:headEnd/>
+                                    <a:tailEnd/>
+                                  </a14:hiddenLine>
+                                </a:ext>
+                              </a:extLst>
+                            </wps:spPr>
+                            <wps:bodyPr vert="horz" wrap="square" lIns="91440" tIns="45720" rIns="91440" bIns="45720" numCol="1" anchor="t" anchorCtr="0" compatLnSpc="1">
+                              <a:prstTxWarp prst="textNoShape">
+                                <a:avLst/>
+                              </a:prstTxWarp>
+                            </wps:bodyPr>
+                          </wps:wsp>
+                          <wps:wsp>
+                            <wps:cNvPr id="67" name="Forma libre 67"/>
+                            <wps:cNvSpPr>
+                              <a:spLocks/>
+                            </wps:cNvSpPr>
+                            <wps:spPr bwMode="auto">
+                              <a:xfrm>
+                                <a:off x="1216025" y="498475"/>
+                                <a:ext cx="3113088" cy="3121025"/>
+                              </a:xfrm>
+                              <a:custGeom>
+                                <a:avLst/>
+                                <a:gdLst>
+                                  <a:gd name="T0" fmla="*/ 9 w 1961"/>
+                                  <a:gd name="T1" fmla="*/ 1966 h 1966"/>
+                                  <a:gd name="T2" fmla="*/ 0 w 1961"/>
+                                  <a:gd name="T3" fmla="*/ 1957 h 1966"/>
+                                  <a:gd name="T4" fmla="*/ 1952 w 1961"/>
+                                  <a:gd name="T5" fmla="*/ 0 h 1966"/>
+                                  <a:gd name="T6" fmla="*/ 1961 w 1961"/>
+                                  <a:gd name="T7" fmla="*/ 9 h 1966"/>
+                                  <a:gd name="T8" fmla="*/ 9 w 1961"/>
+                                  <a:gd name="T9" fmla="*/ 1966 h 1966"/>
+                                </a:gdLst>
+                                <a:ahLst/>
+                                <a:cxnLst>
+                                  <a:cxn ang="0">
+                                    <a:pos x="T0" y="T1"/>
+                                  </a:cxn>
+                                  <a:cxn ang="0">
+                                    <a:pos x="T2" y="T3"/>
+                                  </a:cxn>
+                                  <a:cxn ang="0">
+                                    <a:pos x="T4" y="T5"/>
+                                  </a:cxn>
+                                  <a:cxn ang="0">
+                                    <a:pos x="T6" y="T7"/>
+                                  </a:cxn>
+                                  <a:cxn ang="0">
+                                    <a:pos x="T8" y="T9"/>
+                                  </a:cxn>
+                                </a:cxnLst>
+                                <a:rect l="0" t="0" r="r" b="b"/>
+                                <a:pathLst>
+                                  <a:path w="1961" h="1966">
+                                    <a:moveTo>
+                                      <a:pt x="9" y="1966"/>
+                                    </a:moveTo>
+                                    <a:lnTo>
+                                      <a:pt x="0" y="1957"/>
+                                    </a:lnTo>
+                                    <a:lnTo>
+                                      <a:pt x="1952" y="0"/>
+                                    </a:lnTo>
+                                    <a:lnTo>
+                                      <a:pt x="1961" y="9"/>
+                                    </a:lnTo>
+                                    <a:lnTo>
+                                      <a:pt x="9" y="1966"/>
+                                    </a:lnTo>
+                                    <a:close/>
+                                  </a:path>
+                                </a:pathLst>
+                              </a:custGeom>
+                              <a:grpFill/>
+                              <a:ln>
+                                <a:noFill/>
+                              </a:ln>
+                              <a:extLst>
+                                <a:ext uri="{91240B29-F687-4F45-9708-019B960494DF}">
+                                  <a14:hiddenLine xmlns:a14="http://schemas.microsoft.com/office/drawing/2010/main" w="9525">
+                                    <a:solidFill>
+                                      <a:srgbClr val="000000"/>
+                                    </a:solidFill>
+                                    <a:round/>
+                                    <a:headEnd/>
+                                    <a:tailEnd/>
+                                  </a14:hiddenLine>
+                                </a:ext>
+                              </a:extLst>
+                            </wps:spPr>
+                            <wps:bodyPr vert="horz" wrap="square" lIns="91440" tIns="45720" rIns="91440" bIns="45720" numCol="1" anchor="t" anchorCtr="0" compatLnSpc="1">
+                              <a:prstTxWarp prst="textNoShape">
+                                <a:avLst/>
+                              </a:prstTxWarp>
+                            </wps:bodyPr>
+                          </wps:wsp>
+                          <wps:wsp>
+                            <wps:cNvPr id="68" name="Forma libre 68"/>
+                            <wps:cNvSpPr>
+                              <a:spLocks/>
+                            </wps:cNvSpPr>
+                            <wps:spPr bwMode="auto">
+                              <a:xfrm>
+                                <a:off x="0" y="153988"/>
+                                <a:ext cx="4329113" cy="4337050"/>
+                              </a:xfrm>
+                              <a:custGeom>
+                                <a:avLst/>
+                                <a:gdLst>
+                                  <a:gd name="T0" fmla="*/ 0 w 2727"/>
+                                  <a:gd name="T1" fmla="*/ 2732 h 2732"/>
+                                  <a:gd name="T2" fmla="*/ 0 w 2727"/>
+                                  <a:gd name="T3" fmla="*/ 2728 h 2732"/>
+                                  <a:gd name="T4" fmla="*/ 2722 w 2727"/>
+                                  <a:gd name="T5" fmla="*/ 0 h 2732"/>
+                                  <a:gd name="T6" fmla="*/ 2727 w 2727"/>
+                                  <a:gd name="T7" fmla="*/ 5 h 2732"/>
+                                  <a:gd name="T8" fmla="*/ 0 w 2727"/>
+                                  <a:gd name="T9" fmla="*/ 2732 h 2732"/>
+                                </a:gdLst>
+                                <a:ahLst/>
+                                <a:cxnLst>
+                                  <a:cxn ang="0">
+                                    <a:pos x="T0" y="T1"/>
+                                  </a:cxn>
+                                  <a:cxn ang="0">
+                                    <a:pos x="T2" y="T3"/>
+                                  </a:cxn>
+                                  <a:cxn ang="0">
+                                    <a:pos x="T4" y="T5"/>
+                                  </a:cxn>
+                                  <a:cxn ang="0">
+                                    <a:pos x="T6" y="T7"/>
+                                  </a:cxn>
+                                  <a:cxn ang="0">
+                                    <a:pos x="T8" y="T9"/>
+                                  </a:cxn>
+                                </a:cxnLst>
+                                <a:rect l="0" t="0" r="r" b="b"/>
+                                <a:pathLst>
+                                  <a:path w="2727" h="2732">
+                                    <a:moveTo>
+                                      <a:pt x="0" y="2732"/>
+                                    </a:moveTo>
+                                    <a:lnTo>
+                                      <a:pt x="0" y="2728"/>
+                                    </a:lnTo>
+                                    <a:lnTo>
+                                      <a:pt x="2722" y="0"/>
+                                    </a:lnTo>
+                                    <a:lnTo>
+                                      <a:pt x="2727" y="5"/>
+                                    </a:lnTo>
+                                    <a:lnTo>
+                                      <a:pt x="0" y="2732"/>
+                                    </a:lnTo>
+                                    <a:close/>
+                                  </a:path>
+                                </a:pathLst>
+                              </a:custGeom>
+                              <a:grpFill/>
+                              <a:ln>
+                                <a:noFill/>
+                              </a:ln>
+                              <a:extLst>
+                                <a:ext uri="{91240B29-F687-4F45-9708-019B960494DF}">
+                                  <a14:hiddenLine xmlns:a14="http://schemas.microsoft.com/office/drawing/2010/main" w="9525">
+                                    <a:solidFill>
+                                      <a:srgbClr val="000000"/>
+                                    </a:solidFill>
+                                    <a:round/>
+                                    <a:headEnd/>
+                                    <a:tailEnd/>
+                                  </a14:hiddenLine>
+                                </a:ext>
+                              </a:extLst>
+                            </wps:spPr>
+                            <wps:bodyPr vert="horz" wrap="square" lIns="91440" tIns="45720" rIns="91440" bIns="45720" numCol="1" anchor="t" anchorCtr="0" compatLnSpc="1">
+                              <a:prstTxWarp prst="textNoShape">
+                                <a:avLst/>
+                              </a:prstTxWarp>
+                            </wps:bodyPr>
+                          </wps:wsp>
+                        </wpg:wgp>
+                      </a:graphicData>
+                    </a:graphic>
+                    <wp14:sizeRelH relativeFrom="page">
+                      <wp14:pctWidth>70600</wp14:pctWidth>
+                    </wp14:sizeRelH>
+                    <wp14:sizeRelV relativeFrom="page">
+                      <wp14:pctHeight>56600</wp14:pctHeight>
+                    </wp14:sizeRelV>
+                  </wp:anchor>
+                </w:drawing>
+              </mc:Choice>
+              <mc:Fallback>
+                <w:pict>
+                  <v:group w14:anchorId="12CCF914" id="Grupo 2" o:spid="_x0000_s1026" style="position:absolute;margin-left:0;margin-top:0;width:432.65pt;height:448.55pt;z-index:-251629568;mso-width-percent:706;mso-height-percent:566;mso-left-percent:220;mso-top-percent:300;mso-position-horizontal-relative:page;mso-position-vertical-relative:page;mso-width-percent:706;mso-height-percent:566;mso-left-percent:220;mso-top-percent:300" coordsize="43291,44910" o:gfxdata="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">
+                    <o:lock v:ext="edit" aspectratio="t"/>
+                    <v:shape id="Forma libre 64" o:spid="_x0000_s1027" style="position:absolute;left:15017;width:28274;height:28352;visibility:visible;mso-wrap-style:square;v-text-anchor:top" coordsize="1781,1786" o:gfxdata="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" path="m4,1786l,1782,1776,r5,5l4,1786xe" filled="f" stroked="f">
+                      <v:path arrowok="t" o:connecttype="custom" o:connectlocs="6350,2835275;0,2828925;2819400,0;2827338,7938;6350,2835275" o:connectangles="0,0,0,0,0"/>
+                    </v:shape>
+                    <v:shape id="Forma libre 65" o:spid="_x0000_s1028" style="position:absolute;left:7826;top:2270;width:35465;height:35464;visibility:visible;mso-wrap-style:square;v-text-anchor:top" coordsize="2234,2234" o:gfxdata="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" path="m5,2234l,2229,2229,r5,5l5,2234xe" filled="f" stroked="f">
+                      <v:path arrowok="t" o:connecttype="custom" o:connectlocs="7938,3546475;0,3538538;3538538,0;3546475,7938;7938,3546475" o:connectangles="0,0,0,0,0"/>
+                    </v:shape>
+                    <v:shape id="Forma libre 66" o:spid="_x0000_s1029" style="position:absolute;left:8413;top:1095;width:34878;height:34877;visibility:visible;mso-wrap-style:square;v-text-anchor:top" coordsize="2197,2197" o:gfxdata="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" path="m9,2197l,2193,2188,r9,10l9,2197xe" filled="f" stroked="f">
+                      <v:path arrowok="t" o:connecttype="custom" o:connectlocs="14288,3487738;0,3481388;3473450,0;3487738,15875;14288,3487738" o:connectangles="0,0,0,0,0"/>
+                    </v:shape>
+                    <v:shape id="Forma libre 67" o:spid="_x0000_s1030" style="position:absolute;left:12160;top:4984;width:31131;height:31211;visibility:visible;mso-wrap-style:square;v-text-anchor:top" coordsize="1961,1966" o:gfxdata="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" path="m9,1966l,1957,1952,r9,9l9,1966xe" filled="f" stroked="f">
+                      <v:path arrowok="t" o:connecttype="custom" o:connectlocs="14288,3121025;0,3106738;3098800,0;3113088,14288;14288,3121025" o:connectangles="0,0,0,0,0"/>
+                    </v:shape>
+                    <v:shape id="Forma libre 68" o:spid="_x0000_s1031" style="position:absolute;top:1539;width:43291;height:43371;visibility:visible;mso-wrap-style:square;v-text-anchor:top" coordsize="2727,2732" o:gfxdata="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" path="m,2732r,-4l2722,r5,5l,2732xe" filled="f" stroked="f">
+                      <v:path arrowok="t" o:connecttype="custom" o:connectlocs="0,4337050;0,4330700;4321175,0;4329113,7938;0,4337050" o:connectangles="0,0,0,0,0"/>
+                    </v:shape>
+                    <w10:wrap anchorx="page" anchory="page"/>
+                  </v:group>
+                </w:pict>
+              </mc:Fallback>
+            </mc:AlternateContent>
+          </w:r>
+          <w:r>
+            <w:rPr>
+              <w:noProof/>
             </w:rPr>
             <mc:AlternateContent>
               <mc:Choice Requires="wps">
                 <w:drawing>
-                  <wp:anchor distT="0" distB="0" distL="114300" distR="114300" simplePos="0" relativeHeight="251659264" behindDoc="0" locked="0" layoutInCell="1" allowOverlap="1">
+                  <wp:anchor distT="0" distB="0" distL="114300" distR="114300" simplePos="0" relativeHeight="251685888" behindDoc="0" locked="0" layoutInCell="1" allowOverlap="1">
                     <wp:simplePos x="0" y="0"/>
                     <wp:positionH relativeFrom="page">
                       <wp:align>center</wp:align>
                     </wp:positionH>
-                    <wp:positionV relativeFrom="page">
-                      <wp:align>center</wp:align>
+                    <wp:positionV relativeFrom="margin">
+                      <wp:align>bottom</wp:align>
                     </wp:positionV>
-                    <wp:extent cx="1712890" cy="3840480"/>
-                    <wp:effectExtent l="0" t="0" r="1270" b="0"/>
+                    <wp:extent cx="5943600" cy="374904"/>
+                    <wp:effectExtent l="0" t="0" r="0" b="2540"/>
                     <wp:wrapNone/>
-                    <wp:docPr id="138" name="Cuadro de texto 138"/>
+                    <wp:docPr id="69" name="Cuadro de texto 69"/>
                     <wp:cNvGraphicFramePr/>
                     <a:graphic xmlns:a="http://schemas.openxmlformats.org/drawingml/2006/main">
                       <a:graphicData uri="http://schemas.microsoft.com/office/word/2010/wordprocessingShape">
@@ -52,14 +645,12 @@
                           <wps:spPr>
                             <a:xfrm>
                               <a:off x="0" y="0"/>
-                              <a:ext cx="1712890" cy="3840480"/>
+                              <a:ext cx="5943600" cy="374904"/>
                             </a:xfrm>
                             <a:prstGeom prst="rect">
                               <a:avLst/>
                             </a:prstGeom>
-                            <a:solidFill>
-                              <a:schemeClr val="lt1"/>
-                            </a:solidFill>
+                            <a:noFill/>
                             <a:ln w="6350">
                               <a:noFill/>
                             </a:ln>
@@ -81,303 +672,68 @@
                           </wps:style>
                           <wps:txbx>
                             <w:txbxContent>
-                              <w:tbl>
-                                <w:tblPr>
-                                  <w:tblW w:w="5000" w:type="pct"/>
-                                  <w:jc w:val="center"/>
-                                  <w:tblBorders>
-                                    <w:insideV w:val="single" w:sz="12" w:space="0" w:color="5ECCF3" w:themeColor="accent2"/>
-                                  </w:tblBorders>
-                                  <w:tblCellMar>
-                                    <w:top w:w="1296" w:type="dxa"/>
-                                    <w:left w:w="360" w:type="dxa"/>
-                                    <w:bottom w:w="1296" w:type="dxa"/>
-                                    <w:right w:w="360" w:type="dxa"/>
-                                  </w:tblCellMar>
-                                  <w:tblLook w:val="04A0" w:firstRow="1" w:lastRow="0" w:firstColumn="1" w:lastColumn="0" w:noHBand="0" w:noVBand="1"/>
-                                </w:tblPr>
-                                <w:tblGrid>
-                                  <w:gridCol w:w="5748"/>
-                                  <w:gridCol w:w="5444"/>
-                                </w:tblGrid>
-                                <w:tr>
-                                  <w:trPr>
-                                    <w:jc w:val="center"/>
-                                  </w:trPr>
-                                  <w:tc>
-                                    <w:tcPr>
-                                      <w:tcW w:w="2568" w:type="pct"/>
-                                      <w:vAlign w:val="center"/>
-                                    </w:tcPr>
-                                    <w:p>
-                                      <w:pPr>
-                                        <w:jc w:val="right"/>
-                                      </w:pPr>
-                                      <w:r>
-                                        <w:rPr>
-                                          <w:noProof/>
-                                          <w:lang w:eastAsia="es-AR"/>
-                                        </w:rPr>
-                                        <w:drawing>
-                                          <wp:inline distT="0" distB="0" distL="0" distR="0">
-                                            <wp:extent cx="2686050" cy="2000250"/>
-                                            <wp:effectExtent l="0" t="0" r="0" b="0"/>
-                                            <wp:docPr id="3" name="Imagen 3"/>
-                                            <wp:cNvGraphicFramePr>
-                                              <a:graphicFrameLocks xmlns:a="http://schemas.openxmlformats.org/drawingml/2006/main" noChangeAspect="1"/>
-                                            </wp:cNvGraphicFramePr>
-                                            <a:graphic xmlns:a="http://schemas.openxmlformats.org/drawingml/2006/main">
-                                              <a:graphicData uri="http://schemas.openxmlformats.org/drawingml/2006/picture">
-                                                <pic:pic xmlns:pic="http://schemas.openxmlformats.org/drawingml/2006/picture">
-                                                  <pic:nvPicPr>
-                                                    <pic:cNvPr id="1" name="logo_instituto-removebg-preview.png"/>
-                                                    <pic:cNvPicPr/>
-                                                  </pic:nvPicPr>
-                                                  <pic:blipFill>
-                                                    <a:blip r:embed="rId9">
-                                                      <a:extLst>
-                                                        <a:ext uri="{28A0092B-C50C-407E-A947-70E740481C1C}">
-                                                          <a14:useLocalDpi xmlns:a14="http://schemas.microsoft.com/office/drawing/2010/main" val="0"/>
-                                                        </a:ext>
-                                                      </a:extLst>
-                                                    </a:blip>
-                                                    <a:stretch>
-                                                      <a:fillRect/>
-                                                    </a:stretch>
-                                                  </pic:blipFill>
-                                                  <pic:spPr>
-                                                    <a:xfrm>
-                                                      <a:off x="0" y="0"/>
-                                                      <a:ext cx="2686429" cy="2000532"/>
-                                                    </a:xfrm>
-                                                    <a:prstGeom prst="rect">
-                                                      <a:avLst/>
-                                                    </a:prstGeom>
-                                                  </pic:spPr>
-                                                </pic:pic>
-                                              </a:graphicData>
-                                            </a:graphic>
-                                          </wp:inline>
-                                        </w:drawing>
-                                      </w:r>
-                                    </w:p>
-                                    <w:sdt>
-                                      <w:sdtPr>
-                                        <w:rPr>
-                                          <w:caps/>
-                                          <w:color w:val="191919" w:themeColor="text1" w:themeTint="E6"/>
-                                          <w:sz w:val="72"/>
-                                          <w:szCs w:val="72"/>
-                                        </w:rPr>
-                                        <w:alias w:val="Título"/>
-                                        <w:tag w:val=""/>
-                                        <w:id w:val="-438379639"/>
-                                        <w:dataBinding w:prefixMappings="xmlns:ns0='http://purl.org/dc/elements/1.1/' xmlns:ns1='http://schemas.openxmlformats.org/package/2006/metadata/core-properties' " w:xpath="/ns1:coreProperties[1]/ns0:title[1]" w:storeItemID="{6C3C8BC8-F283-45AE-878A-BAB7291924A1}"/>
-                                        <w:text/>
-                                      </w:sdtPr>
-                                      <w:sdtEndPr/>
-                                      <w:sdtContent>
-                                        <w:p>
-                                          <w:pPr>
-                                            <w:pStyle w:val="Sinespaciado"/>
-                                            <w:spacing w:line="312" w:lineRule="auto"/>
-                                            <w:jc w:val="right"/>
-                                            <w:rPr>
-                                              <w:caps/>
-                                              <w:color w:val="191919" w:themeColor="text1" w:themeTint="E6"/>
-                                              <w:sz w:val="72"/>
-                                              <w:szCs w:val="72"/>
-                                            </w:rPr>
-                                          </w:pPr>
-                                          <w:r>
-                                            <w:rPr>
-                                              <w:caps/>
-                                              <w:color w:val="191919" w:themeColor="text1" w:themeTint="E6"/>
-                                              <w:sz w:val="72"/>
-                                              <w:szCs w:val="72"/>
-                                            </w:rPr>
-                                            <w:t>Proyecto final</w:t>
-                                          </w:r>
-                                        </w:p>
-                                      </w:sdtContent>
-                                    </w:sdt>
-                                    <w:p>
-                                      <w:pPr>
-                                        <w:jc w:val="right"/>
-                                        <w:rPr>
-                                          <w:sz w:val="24"/>
-                                          <w:szCs w:val="24"/>
-                                        </w:rPr>
-                                      </w:pPr>
-                                      <w:r>
-                                        <w:rPr>
-                                          <w:sz w:val="24"/>
-                                          <w:szCs w:val="24"/>
-                                        </w:rPr>
-                                        <w:t>Sistema Gestión de c</w:t>
-                                      </w:r>
-                                      <w:r>
-                                        <w:rPr>
-                                          <w:sz w:val="24"/>
-                                          <w:szCs w:val="24"/>
-                                        </w:rPr>
-                                        <w:t>lientes y turnos</w:t>
-                                      </w:r>
-                                    </w:p>
-                                  </w:tc>
-                                  <w:tc>
-                                    <w:tcPr>
-                                      <w:tcW w:w="2432" w:type="pct"/>
-                                      <w:vAlign w:val="center"/>
-                                    </w:tcPr>
-                                    <w:p>
-                                      <w:pPr>
-                                        <w:pStyle w:val="Sinespaciado"/>
-                                        <w:rPr>
-                                          <w:caps/>
-                                          <w:color w:val="5ECCF3" w:themeColor="accent2"/>
-                                          <w:sz w:val="26"/>
-                                          <w:szCs w:val="26"/>
-                                        </w:rPr>
-                                      </w:pPr>
-                                      <w:r>
-                                        <w:rPr>
-                                          <w:caps/>
-                                          <w:color w:val="5ECCF3" w:themeColor="accent2"/>
-                                          <w:sz w:val="26"/>
-                                          <w:szCs w:val="26"/>
-                                          <w:lang w:val="es-ES"/>
-                                        </w:rPr>
-                                        <w:t xml:space="preserve">Descripción </w:t>
-                                      </w:r>
-                                    </w:p>
-                                    <w:sdt>
-                                      <w:sdtPr>
-                                        <w:rPr>
-                                          <w:color w:val="000000" w:themeColor="text1"/>
-                                        </w:rPr>
-                                        <w:alias w:val="Descripción breve"/>
-                                        <w:tag w:val=""/>
-                                        <w:id w:val="-2036181933"/>
-                                        <w:dataBinding w:prefixMappings="xmlns:ns0='http://schemas.microsoft.com/office/2006/coverPageProps' " w:xpath="/ns0:CoverPageProperties[1]/ns0:Abstract[1]" w:storeItemID="{55AF091B-3C7A-41E3-B477-F2FDAA23CFDA}"/>
-                                        <w:text/>
-                                      </w:sdtPr>
-                                      <w:sdtEndPr/>
-                                      <w:sdtContent>
-                                        <w:p>
-                                          <w:pPr>
-                                            <w:rPr>
-                                              <w:color w:val="000000" w:themeColor="text1"/>
-                                            </w:rPr>
-                                          </w:pPr>
-                                          <w:r>
-                                            <w:rPr>
-                                              <w:color w:val="000000" w:themeColor="text1"/>
-                                            </w:rPr>
-                                            <w:t>En el</w:t>
-                                          </w:r>
-                                          <w:r>
-                                            <w:rPr>
-                                              <w:color w:val="000000" w:themeColor="text1"/>
-                                            </w:rPr>
-                                            <w:t xml:space="preserve"> siguiente</w:t>
-                                          </w:r>
-                                          <w:r>
-                                            <w:rPr>
-                                              <w:color w:val="000000" w:themeColor="text1"/>
-                                            </w:rPr>
-                                            <w:t xml:space="preserve"> documento veremos </w:t>
-                                          </w:r>
-                                          <w:r>
-                                            <w:rPr>
-                                              <w:color w:val="000000" w:themeColor="text1"/>
-                                            </w:rPr>
-                                            <w:t xml:space="preserve">porque surge el sistema y algunos detalles de su creación </w:t>
-                                          </w:r>
-                                        </w:p>
-                                      </w:sdtContent>
-                                    </w:sdt>
-                                    <w:sdt>
-                                      <w:sdtPr>
-                                        <w:rPr>
-                                          <w:color w:val="5ECCF3" w:themeColor="accent2"/>
-                                          <w:sz w:val="26"/>
-                                          <w:szCs w:val="26"/>
-                                        </w:rPr>
-                                        <w:alias w:val="Autor"/>
-                                        <w:tag w:val=""/>
-                                        <w:id w:val="-279026076"/>
-                                        <w:dataBinding w:prefixMappings="xmlns:ns0='http://purl.org/dc/elements/1.1/' xmlns:ns1='http://schemas.openxmlformats.org/package/2006/metadata/core-properties' " w:xpath="/ns1:coreProperties[1]/ns0:creator[1]" w:storeItemID="{6C3C8BC8-F283-45AE-878A-BAB7291924A1}"/>
-                                        <w:text/>
-                                      </w:sdtPr>
-                                      <w:sdtEndPr/>
-                                      <w:sdtContent>
-                                        <w:p>
-                                          <w:pPr>
-                                            <w:pStyle w:val="Sinespaciado"/>
-                                            <w:rPr>
-                                              <w:color w:val="5ECCF3" w:themeColor="accent2"/>
-                                              <w:sz w:val="26"/>
-                                              <w:szCs w:val="26"/>
-                                            </w:rPr>
-                                          </w:pPr>
-                                          <w:r>
-                                            <w:rPr>
-                                              <w:color w:val="5ECCF3" w:themeColor="accent2"/>
-                                              <w:sz w:val="26"/>
-                                              <w:szCs w:val="26"/>
-                                            </w:rPr>
-                                            <w:t>Iscovich Marcos</w:t>
-                                          </w:r>
-                                        </w:p>
-                                      </w:sdtContent>
-                                    </w:sdt>
-                                    <w:p>
-                                      <w:pPr>
-                                        <w:pStyle w:val="Sinespaciado"/>
-                                      </w:pPr>
-                                      <w:sdt>
-                                        <w:sdtPr>
-                                          <w:rPr>
-                                            <w:color w:val="212745" w:themeColor="text2"/>
-                                          </w:rPr>
-                                          <w:alias w:val="Curso"/>
-                                          <w:tag w:val="Curso"/>
-                                          <w:id w:val="-710501431"/>
-                                          <w:dataBinding w:prefixMappings="xmlns:ns0='http://purl.org/dc/elements/1.1/' xmlns:ns1='http://schemas.openxmlformats.org/package/2006/metadata/core-properties' " w:xpath="/ns1:coreProperties[1]/ns1:category[1]" w:storeItemID="{6C3C8BC8-F283-45AE-878A-BAB7291924A1}"/>
-                                          <w:text/>
-                                        </w:sdtPr>
-                                        <w:sdtEndPr/>
-                                        <w:sdtContent>
-                                          <w:r>
-                                            <w:rPr>
-                                              <w:color w:val="212745" w:themeColor="text2"/>
-                                            </w:rPr>
-                                            <w:t>Segundo año carrera técnico superior en desarrollo de software</w:t>
-                                          </w:r>
-                                        </w:sdtContent>
-                                      </w:sdt>
-                                    </w:p>
-                                  </w:tc>
-                                </w:tr>
-                              </w:tbl>
-                              <w:p/>
+                              <w:p>
+                                <w:pPr>
+                                  <w:pStyle w:val="Sinespaciado"/>
+                                  <w:jc w:val="right"/>
+                                  <w:rPr>
+                                    <w:color w:val="4E67C8" w:themeColor="accent1"/>
+                                    <w:sz w:val="36"/>
+                                    <w:szCs w:val="36"/>
+                                  </w:rPr>
+                                </w:pPr>
+                              </w:p>
+                              <w:sdt>
+                                <w:sdtPr>
+                                  <w:rPr>
+                                    <w:color w:val="4E67C8" w:themeColor="accent1"/>
+                                    <w:sz w:val="36"/>
+                                    <w:szCs w:val="36"/>
+                                  </w:rPr>
+                                  <w:alias w:val="Curso"/>
+                                  <w:tag w:val="Curso"/>
+                                  <w:id w:val="1717703537"/>
+                                  <w:dataBinding w:prefixMappings="xmlns:ns0='http://purl.org/dc/elements/1.1/' xmlns:ns1='http://schemas.openxmlformats.org/package/2006/metadata/core-properties' " w:xpath="/ns1:coreProperties[1]/ns1:category[1]" w:storeItemID="{6C3C8BC8-F283-45AE-878A-BAB7291924A1}"/>
+                                  <w:text/>
+                                </w:sdtPr>
+                                <w:sdtContent>
+                                  <w:p>
+                                    <w:pPr>
+                                      <w:pStyle w:val="Sinespaciado"/>
+                                      <w:jc w:val="right"/>
+                                      <w:rPr>
+                                        <w:color w:val="4E67C8" w:themeColor="accent1"/>
+                                        <w:sz w:val="36"/>
+                                        <w:szCs w:val="36"/>
+                                      </w:rPr>
+                                    </w:pPr>
+                                    <w:r>
+                                      <w:rPr>
+                                        <w:color w:val="4E67C8" w:themeColor="accent1"/>
+                                        <w:sz w:val="36"/>
+                                        <w:szCs w:val="36"/>
+                                      </w:rPr>
+                                      <w:t>2° año Carrera Técnico Superior en Desarrollo de Software</w:t>
+                                    </w:r>
+                                  </w:p>
+                                </w:sdtContent>
+                              </w:sdt>
                             </w:txbxContent>
                           </wps:txbx>
-                          <wps:bodyPr rot="0" spcFirstLastPara="0" vertOverflow="overflow" horzOverflow="overflow" vert="horz" wrap="square" lIns="0" tIns="0" rIns="0" bIns="0" numCol="1" spcCol="0" rtlCol="0" fromWordArt="0" anchor="ctr" anchorCtr="0" forceAA="0" compatLnSpc="1">
+                          <wps:bodyPr rot="0" spcFirstLastPara="0" vertOverflow="overflow" horzOverflow="overflow" vert="horz" wrap="square" lIns="0" tIns="0" rIns="0" bIns="0" numCol="1" spcCol="0" rtlCol="0" fromWordArt="0" anchor="b" anchorCtr="0" forceAA="0" compatLnSpc="1">
                             <a:prstTxWarp prst="textNoShape">
                               <a:avLst/>
                             </a:prstTxWarp>
-                            <a:noAutofit/>
+                            <a:spAutoFit/>
                           </wps:bodyPr>
                         </wps:wsp>
                       </a:graphicData>
                     </a:graphic>
                     <wp14:sizeRelH relativeFrom="page">
-                      <wp14:pctWidth>94100</wp14:pctWidth>
+                      <wp14:pctWidth>76500</wp14:pctWidth>
                     </wp14:sizeRelH>
-                    <wp14:sizeRelV relativeFrom="page">
-                      <wp14:pctHeight>77300</wp14:pctHeight>
+                    <wp14:sizeRelV relativeFrom="margin">
+                      <wp14:pctHeight>0</wp14:pctHeight>
                     </wp14:sizeRelV>
                   </wp:anchor>
                 </w:drawing>
@@ -388,256 +744,162 @@
                     <v:stroke joinstyle="miter"/>
                     <v:path gradientshapeok="t" o:connecttype="rect"/>
                   </v:shapetype>
-                  <v:shape id="Cuadro de texto 138" o:spid="_x0000_s1026" type="#_x0000_t202" style="position:absolute;margin-left:0;margin-top:0;width:134.85pt;height:302.4pt;z-index:251659264;visibility:visible;mso-wrap-style:square;mso-width-percent:941;mso-height-percent:773;mso-wrap-distance-left:9pt;mso-wrap-distance-top:0;mso-wrap-distance-right:9pt;mso-wrap-distance-bottom:0;mso-position-horizontal:center;mso-position-horizontal-relative:page;mso-position-vertical:center;mso-position-vertical-relative:page;mso-width-percent:941;mso-height-percent:773;mso-width-relative:page;mso-height-relative:page;v-text-anchor:middle" o:gfxdata="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" fillcolor="white [3201]" stroked="f" strokeweight=".5pt">
-                    <v:textbox inset="0,0,0,0">
+                  <v:shape id="Cuadro de texto 69" o:spid="_x0000_s1026" type="#_x0000_t202" style="position:absolute;margin-left:0;margin-top:0;width:468pt;height:29.5pt;z-index:251685888;visibility:visible;mso-wrap-style:square;mso-width-percent:765;mso-height-percent:0;mso-wrap-distance-left:9pt;mso-wrap-distance-top:0;mso-wrap-distance-right:9pt;mso-wrap-distance-bottom:0;mso-position-horizontal:center;mso-position-horizontal-relative:page;mso-position-vertical:bottom;mso-position-vertical-relative:margin;mso-width-percent:765;mso-height-percent:0;mso-width-relative:page;mso-height-relative:margin;v-text-anchor:bottom" o:gfxdata="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" filled="f" stroked="f" strokeweight=".5pt">
+                    <v:textbox style="mso-fit-shape-to-text:t" inset="0,0,0,0">
                       <w:txbxContent>
-                        <w:tbl>
-                          <w:tblPr>
-                            <w:tblW w:w="5000" w:type="pct"/>
-                            <w:jc w:val="center"/>
-                            <w:tblBorders>
-                              <w:insideV w:val="single" w:sz="12" w:space="0" w:color="5ECCF3" w:themeColor="accent2"/>
-                            </w:tblBorders>
-                            <w:tblCellMar>
-                              <w:top w:w="1296" w:type="dxa"/>
-                              <w:left w:w="360" w:type="dxa"/>
-                              <w:bottom w:w="1296" w:type="dxa"/>
-                              <w:right w:w="360" w:type="dxa"/>
-                            </w:tblCellMar>
-                            <w:tblLook w:val="04A0" w:firstRow="1" w:lastRow="0" w:firstColumn="1" w:lastColumn="0" w:noHBand="0" w:noVBand="1"/>
-                          </w:tblPr>
-                          <w:tblGrid>
-                            <w:gridCol w:w="5748"/>
-                            <w:gridCol w:w="5444"/>
-                          </w:tblGrid>
-                          <w:tr>
-                            <w:trPr>
-                              <w:jc w:val="center"/>
-                            </w:trPr>
-                            <w:tc>
-                              <w:tcPr>
-                                <w:tcW w:w="2568" w:type="pct"/>
-                                <w:vAlign w:val="center"/>
-                              </w:tcPr>
-                              <w:p>
-                                <w:pPr>
-                                  <w:jc w:val="right"/>
-                                </w:pPr>
-                                <w:r>
-                                  <w:rPr>
-                                    <w:noProof/>
-                                    <w:lang w:eastAsia="es-AR"/>
-                                  </w:rPr>
-                                  <w:drawing>
-                                    <wp:inline distT="0" distB="0" distL="0" distR="0">
-                                      <wp:extent cx="2686050" cy="2000250"/>
-                                      <wp:effectExtent l="0" t="0" r="0" b="0"/>
-                                      <wp:docPr id="3" name="Imagen 3"/>
-                                      <wp:cNvGraphicFramePr>
-                                        <a:graphicFrameLocks xmlns:a="http://schemas.openxmlformats.org/drawingml/2006/main" noChangeAspect="1"/>
-                                      </wp:cNvGraphicFramePr>
-                                      <a:graphic xmlns:a="http://schemas.openxmlformats.org/drawingml/2006/main">
-                                        <a:graphicData uri="http://schemas.openxmlformats.org/drawingml/2006/picture">
-                                          <pic:pic xmlns:pic="http://schemas.openxmlformats.org/drawingml/2006/picture">
-                                            <pic:nvPicPr>
-                                              <pic:cNvPr id="1" name="logo_instituto-removebg-preview.png"/>
-                                              <pic:cNvPicPr/>
-                                            </pic:nvPicPr>
-                                            <pic:blipFill>
-                                              <a:blip r:embed="rId9">
-                                                <a:extLst>
-                                                  <a:ext uri="{28A0092B-C50C-407E-A947-70E740481C1C}">
-                                                    <a14:useLocalDpi xmlns:a14="http://schemas.microsoft.com/office/drawing/2010/main" val="0"/>
-                                                  </a:ext>
-                                                </a:extLst>
-                                              </a:blip>
-                                              <a:stretch>
-                                                <a:fillRect/>
-                                              </a:stretch>
-                                            </pic:blipFill>
-                                            <pic:spPr>
-                                              <a:xfrm>
-                                                <a:off x="0" y="0"/>
-                                                <a:ext cx="2686429" cy="2000532"/>
-                                              </a:xfrm>
-                                              <a:prstGeom prst="rect">
-                                                <a:avLst/>
-                                              </a:prstGeom>
-                                            </pic:spPr>
-                                          </pic:pic>
-                                        </a:graphicData>
-                                      </a:graphic>
-                                    </wp:inline>
-                                  </w:drawing>
-                                </w:r>
-                              </w:p>
+                        <w:p>
+                          <w:pPr>
+                            <w:pStyle w:val="Sinespaciado"/>
+                            <w:jc w:val="right"/>
+                            <w:rPr>
+                              <w:color w:val="4E67C8" w:themeColor="accent1"/>
+                              <w:sz w:val="36"/>
+                              <w:szCs w:val="36"/>
+                            </w:rPr>
+                          </w:pPr>
+                        </w:p>
+                        <w:sdt>
+                          <w:sdtPr>
+                            <w:rPr>
+                              <w:color w:val="4E67C8" w:themeColor="accent1"/>
+                              <w:sz w:val="36"/>
+                              <w:szCs w:val="36"/>
+                            </w:rPr>
+                            <w:alias w:val="Curso"/>
+                            <w:tag w:val="Curso"/>
+                            <w:id w:val="1717703537"/>
+                            <w:dataBinding w:prefixMappings="xmlns:ns0='http://purl.org/dc/elements/1.1/' xmlns:ns1='http://schemas.openxmlformats.org/package/2006/metadata/core-properties' " w:xpath="/ns1:coreProperties[1]/ns1:category[1]" w:storeItemID="{6C3C8BC8-F283-45AE-878A-BAB7291924A1}"/>
+                            <w:text/>
+                          </w:sdtPr>
+                          <w:sdtContent>
+                            <w:p>
+                              <w:pPr>
+                                <w:pStyle w:val="Sinespaciado"/>
+                                <w:jc w:val="right"/>
+                                <w:rPr>
+                                  <w:color w:val="4E67C8" w:themeColor="accent1"/>
+                                  <w:sz w:val="36"/>
+                                  <w:szCs w:val="36"/>
+                                </w:rPr>
+                              </w:pPr>
+                              <w:r>
+                                <w:rPr>
+                                  <w:color w:val="4E67C8" w:themeColor="accent1"/>
+                                  <w:sz w:val="36"/>
+                                  <w:szCs w:val="36"/>
+                                </w:rPr>
+                                <w:t>2° año Carrera Técnico Superior en Desarrollo de Software</w:t>
+                              </w:r>
+                            </w:p>
+                          </w:sdtContent>
+                        </w:sdt>
+                      </w:txbxContent>
+                    </v:textbox>
+                    <w10:wrap anchorx="page" anchory="margin"/>
+                  </v:shape>
+                </w:pict>
+              </mc:Fallback>
+            </mc:AlternateContent>
+          </w:r>
+        </w:p>
+        <w:p>
+          <w:r>
+            <w:rPr>
+              <w:noProof/>
+            </w:rPr>
+            <mc:AlternateContent>
+              <mc:Choice Requires="wps">
+                <w:drawing>
+                  <wp:anchor distT="0" distB="0" distL="114300" distR="114300" simplePos="0" relativeHeight="251687936" behindDoc="0" locked="0" layoutInCell="1" allowOverlap="1">
+                    <wp:simplePos x="0" y="0"/>
+                    <wp:positionH relativeFrom="margin">
+                      <wp:align>center</wp:align>
+                    </wp:positionH>
+                    <wp:positionV relativeFrom="margin">
+                      <wp:posOffset>2476500</wp:posOffset>
+                    </wp:positionV>
+                    <wp:extent cx="5943600" cy="914400"/>
+                    <wp:effectExtent l="0" t="0" r="0" b="0"/>
+                    <wp:wrapNone/>
+                    <wp:docPr id="62" name="Cuadro de texto 62"/>
+                    <wp:cNvGraphicFramePr/>
+                    <a:graphic xmlns:a="http://schemas.openxmlformats.org/drawingml/2006/main">
+                      <a:graphicData uri="http://schemas.microsoft.com/office/word/2010/wordprocessingShape">
+                        <wps:wsp>
+                          <wps:cNvSpPr txBox="1"/>
+                          <wps:spPr>
+                            <a:xfrm>
+                              <a:off x="0" y="0"/>
+                              <a:ext cx="5943600" cy="914400"/>
+                            </a:xfrm>
+                            <a:prstGeom prst="rect">
+                              <a:avLst/>
+                            </a:prstGeom>
+                            <a:noFill/>
+                            <a:ln w="6350">
+                              <a:noFill/>
+                            </a:ln>
+                            <a:effectLst/>
+                          </wps:spPr>
+                          <wps:style>
+                            <a:lnRef idx="0">
+                              <a:schemeClr val="accent1"/>
+                            </a:lnRef>
+                            <a:fillRef idx="0">
+                              <a:schemeClr val="accent1"/>
+                            </a:fillRef>
+                            <a:effectRef idx="0">
+                              <a:schemeClr val="accent1"/>
+                            </a:effectRef>
+                            <a:fontRef idx="minor">
+                              <a:schemeClr val="dk1"/>
+                            </a:fontRef>
+                          </wps:style>
+                          <wps:txbx>
+                            <w:txbxContent>
                               <w:sdt>
                                 <w:sdtPr>
                                   <w:rPr>
+                                    <w:rFonts w:asciiTheme="majorHAnsi" w:eastAsiaTheme="majorEastAsia" w:hAnsiTheme="majorHAnsi" w:cstheme="majorBidi"/>
                                     <w:caps/>
-                                    <w:color w:val="191919" w:themeColor="text1" w:themeTint="E6"/>
-                                    <w:sz w:val="72"/>
-                                    <w:szCs w:val="72"/>
+                                    <w:color w:val="5967AF" w:themeColor="text2" w:themeTint="99"/>
+                                    <w:sz w:val="64"/>
+                                    <w:szCs w:val="64"/>
                                   </w:rPr>
                                   <w:alias w:val="Título"/>
                                   <w:tag w:val=""/>
-                                  <w:id w:val="-438379639"/>
+                                  <w:id w:val="797192764"/>
                                   <w:dataBinding w:prefixMappings="xmlns:ns0='http://purl.org/dc/elements/1.1/' xmlns:ns1='http://schemas.openxmlformats.org/package/2006/metadata/core-properties' " w:xpath="/ns1:coreProperties[1]/ns0:title[1]" w:storeItemID="{6C3C8BC8-F283-45AE-878A-BAB7291924A1}"/>
                                   <w:text/>
                                 </w:sdtPr>
-                                <w:sdtEndPr/>
+                                <w:sdtEndPr>
+                                  <w:rPr>
+                                    <w:sz w:val="68"/>
+                                    <w:szCs w:val="68"/>
+                                  </w:rPr>
+                                </w:sdtEndPr>
                                 <w:sdtContent>
                                   <w:p>
                                     <w:pPr>
                                       <w:pStyle w:val="Sinespaciado"/>
-                                      <w:spacing w:line="312" w:lineRule="auto"/>
-                                      <w:jc w:val="right"/>
+                                      <w:jc w:val="center"/>
                                       <w:rPr>
+                                        <w:rFonts w:asciiTheme="majorHAnsi" w:eastAsiaTheme="majorEastAsia" w:hAnsiTheme="majorHAnsi" w:cstheme="majorBidi"/>
                                         <w:caps/>
-                                        <w:color w:val="191919" w:themeColor="text1" w:themeTint="E6"/>
-                                        <w:sz w:val="72"/>
-                                        <w:szCs w:val="72"/>
+                                        <w:color w:val="5967AF" w:themeColor="text2" w:themeTint="99"/>
+                                        <w:sz w:val="68"/>
+                                        <w:szCs w:val="68"/>
                                       </w:rPr>
                                     </w:pPr>
                                     <w:r>
                                       <w:rPr>
+                                        <w:rFonts w:asciiTheme="majorHAnsi" w:eastAsiaTheme="majorEastAsia" w:hAnsiTheme="majorHAnsi" w:cstheme="majorBidi"/>
                                         <w:caps/>
-                                        <w:color w:val="191919" w:themeColor="text1" w:themeTint="E6"/>
-                                        <w:sz w:val="72"/>
-                                        <w:szCs w:val="72"/>
+                                        <w:color w:val="5967AF" w:themeColor="text2" w:themeTint="99"/>
+                                        <w:sz w:val="64"/>
+                                        <w:szCs w:val="64"/>
                                       </w:rPr>
-                                      <w:t>Proyecto final</w:t>
-                                    </w:r>
-                                  </w:p>
-                                </w:sdtContent>
-                              </w:sdt>
-                              <w:p>
-                                <w:pPr>
-                                  <w:jc w:val="right"/>
-                                  <w:rPr>
-                                    <w:sz w:val="24"/>
-                                    <w:szCs w:val="24"/>
-                                  </w:rPr>
-                                </w:pPr>
-                                <w:r>
-                                  <w:rPr>
-                                    <w:sz w:val="24"/>
-                                    <w:szCs w:val="24"/>
-                                  </w:rPr>
-                                  <w:t>Sistema Gestión de c</w:t>
-                                </w:r>
-                                <w:r>
-                                  <w:rPr>
-                                    <w:sz w:val="24"/>
-                                    <w:szCs w:val="24"/>
-                                  </w:rPr>
-                                  <w:t>lientes y turnos</w:t>
-                                </w:r>
-                              </w:p>
-                            </w:tc>
-                            <w:tc>
-                              <w:tcPr>
-                                <w:tcW w:w="2432" w:type="pct"/>
-                                <w:vAlign w:val="center"/>
-                              </w:tcPr>
-                              <w:p>
-                                <w:pPr>
-                                  <w:pStyle w:val="Sinespaciado"/>
-                                  <w:rPr>
-                                    <w:caps/>
-                                    <w:color w:val="5ECCF3" w:themeColor="accent2"/>
-                                    <w:sz w:val="26"/>
-                                    <w:szCs w:val="26"/>
-                                  </w:rPr>
-                                </w:pPr>
-                                <w:r>
-                                  <w:rPr>
-                                    <w:caps/>
-                                    <w:color w:val="5ECCF3" w:themeColor="accent2"/>
-                                    <w:sz w:val="26"/>
-                                    <w:szCs w:val="26"/>
-                                    <w:lang w:val="es-ES"/>
-                                  </w:rPr>
-                                  <w:t xml:space="preserve">Descripción </w:t>
-                                </w:r>
-                              </w:p>
-                              <w:sdt>
-                                <w:sdtPr>
-                                  <w:rPr>
-                                    <w:color w:val="000000" w:themeColor="text1"/>
-                                  </w:rPr>
-                                  <w:alias w:val="Descripción breve"/>
-                                  <w:tag w:val=""/>
-                                  <w:id w:val="-2036181933"/>
-                                  <w:dataBinding w:prefixMappings="xmlns:ns0='http://schemas.microsoft.com/office/2006/coverPageProps' " w:xpath="/ns0:CoverPageProperties[1]/ns0:Abstract[1]" w:storeItemID="{55AF091B-3C7A-41E3-B477-F2FDAA23CFDA}"/>
-                                  <w:text/>
-                                </w:sdtPr>
-                                <w:sdtEndPr/>
-                                <w:sdtContent>
-                                  <w:p>
-                                    <w:pPr>
-                                      <w:rPr>
-                                        <w:color w:val="000000" w:themeColor="text1"/>
-                                      </w:rPr>
-                                    </w:pPr>
-                                    <w:r>
-                                      <w:rPr>
-                                        <w:color w:val="000000" w:themeColor="text1"/>
-                                      </w:rPr>
-                                      <w:t>En el</w:t>
-                                    </w:r>
-                                    <w:r>
-                                      <w:rPr>
-                                        <w:color w:val="000000" w:themeColor="text1"/>
-                                      </w:rPr>
-                                      <w:t xml:space="preserve"> siguiente</w:t>
-                                    </w:r>
-                                    <w:r>
-                                      <w:rPr>
-                                        <w:color w:val="000000" w:themeColor="text1"/>
-                                      </w:rPr>
-                                      <w:t xml:space="preserve"> documento veremos </w:t>
-                                    </w:r>
-                                    <w:r>
-                                      <w:rPr>
-                                        <w:color w:val="000000" w:themeColor="text1"/>
-                                      </w:rPr>
-                                      <w:t xml:space="preserve">porque surge el sistema y algunos detalles de su creación </w:t>
-                                    </w:r>
-                                  </w:p>
-                                </w:sdtContent>
-                              </w:sdt>
-                              <w:sdt>
-                                <w:sdtPr>
-                                  <w:rPr>
-                                    <w:color w:val="5ECCF3" w:themeColor="accent2"/>
-                                    <w:sz w:val="26"/>
-                                    <w:szCs w:val="26"/>
-                                  </w:rPr>
-                                  <w:alias w:val="Autor"/>
-                                  <w:tag w:val=""/>
-                                  <w:id w:val="-279026076"/>
-                                  <w:dataBinding w:prefixMappings="xmlns:ns0='http://purl.org/dc/elements/1.1/' xmlns:ns1='http://schemas.openxmlformats.org/package/2006/metadata/core-properties' " w:xpath="/ns1:coreProperties[1]/ns0:creator[1]" w:storeItemID="{6C3C8BC8-F283-45AE-878A-BAB7291924A1}"/>
-                                  <w:text/>
-                                </w:sdtPr>
-                                <w:sdtEndPr/>
-                                <w:sdtContent>
-                                  <w:p>
-                                    <w:pPr>
-                                      <w:pStyle w:val="Sinespaciado"/>
-                                      <w:rPr>
-                                        <w:color w:val="5ECCF3" w:themeColor="accent2"/>
-                                        <w:sz w:val="26"/>
-                                        <w:szCs w:val="26"/>
-                                      </w:rPr>
-                                    </w:pPr>
-                                    <w:r>
-                                      <w:rPr>
-                                        <w:color w:val="5ECCF3" w:themeColor="accent2"/>
-                                        <w:sz w:val="26"/>
-                                        <w:szCs w:val="26"/>
-                                      </w:rPr>
-                                      <w:t>Iscovich Marcos</w:t>
+                                      <w:t>Sistema de gestion de clientes y turnos</w:t>
                                     </w:r>
                                   </w:p>
                                 </w:sdtContent>
@@ -645,46 +907,155 @@
                               <w:p>
                                 <w:pPr>
                                   <w:pStyle w:val="Sinespaciado"/>
+                                  <w:spacing w:before="120"/>
+                                  <w:jc w:val="center"/>
+                                  <w:rPr>
+                                    <w:color w:val="4E67C8" w:themeColor="accent1"/>
+                                    <w:sz w:val="36"/>
+                                    <w:szCs w:val="36"/>
+                                  </w:rPr>
                                 </w:pPr>
                                 <w:sdt>
                                   <w:sdtPr>
                                     <w:rPr>
-                                      <w:color w:val="212745" w:themeColor="text2"/>
+                                      <w:color w:val="4E67C8" w:themeColor="accent1"/>
+                                      <w:sz w:val="36"/>
+                                      <w:szCs w:val="36"/>
                                     </w:rPr>
-                                    <w:alias w:val="Curso"/>
-                                    <w:tag w:val="Curso"/>
-                                    <w:id w:val="-710501431"/>
-                                    <w:dataBinding w:prefixMappings="xmlns:ns0='http://purl.org/dc/elements/1.1/' xmlns:ns1='http://schemas.openxmlformats.org/package/2006/metadata/core-properties' " w:xpath="/ns1:coreProperties[1]/ns1:category[1]" w:storeItemID="{6C3C8BC8-F283-45AE-878A-BAB7291924A1}"/>
+                                    <w:alias w:val="Subtítulo"/>
+                                    <w:tag w:val=""/>
+                                    <w:id w:val="2021743002"/>
+                                    <w:dataBinding w:prefixMappings="xmlns:ns0='http://purl.org/dc/elements/1.1/' xmlns:ns1='http://schemas.openxmlformats.org/package/2006/metadata/core-properties' " w:xpath="/ns1:coreProperties[1]/ns0:subject[1]" w:storeItemID="{6C3C8BC8-F283-45AE-878A-BAB7291924A1}"/>
                                     <w:text/>
                                   </w:sdtPr>
-                                  <w:sdtEndPr/>
                                   <w:sdtContent>
                                     <w:r>
                                       <w:rPr>
-                                        <w:color w:val="212745" w:themeColor="text2"/>
+                                        <w:color w:val="4E67C8" w:themeColor="accent1"/>
+                                        <w:sz w:val="36"/>
+                                        <w:szCs w:val="36"/>
                                       </w:rPr>
-                                      <w:t>Segundo año carrera técnico superior en desarrollo de software</w:t>
+                                      <w:t>Proyecto Final - Iscovich Marcos</w:t>
                                     </w:r>
                                   </w:sdtContent>
                                 </w:sdt>
                               </w:p>
-                            </w:tc>
-                          </w:tr>
-                        </w:tbl>
+                              <w:p/>
+                            </w:txbxContent>
+                          </wps:txbx>
+                          <wps:bodyPr rot="0" spcFirstLastPara="0" vertOverflow="overflow" horzOverflow="overflow" vert="horz" wrap="square" lIns="91440" tIns="45720" rIns="91440" bIns="45720" numCol="1" spcCol="0" rtlCol="0" fromWordArt="0" anchor="t" anchorCtr="0" forceAA="0" compatLnSpc="1">
+                            <a:prstTxWarp prst="textNoShape">
+                              <a:avLst/>
+                            </a:prstTxWarp>
+                            <a:spAutoFit/>
+                          </wps:bodyPr>
+                        </wps:wsp>
+                      </a:graphicData>
+                    </a:graphic>
+                    <wp14:sizeRelH relativeFrom="page">
+                      <wp14:pctWidth>76500</wp14:pctWidth>
+                    </wp14:sizeRelH>
+                  </wp:anchor>
+                </w:drawing>
+              </mc:Choice>
+              <mc:Fallback>
+                <w:pict>
+                  <v:shape id="Cuadro de texto 62" o:spid="_x0000_s1027" type="#_x0000_t202" style="position:absolute;margin-left:0;margin-top:195pt;width:468pt;height:1in;z-index:251687936;visibility:visible;mso-wrap-style:square;mso-width-percent:765;mso-wrap-distance-left:9pt;mso-wrap-distance-top:0;mso-wrap-distance-right:9pt;mso-wrap-distance-bottom:0;mso-position-horizontal:center;mso-position-horizontal-relative:margin;mso-position-vertical:absolute;mso-position-vertical-relative:margin;mso-width-percent:765;mso-width-relative:page;v-text-anchor:top" o:gfxdata="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" filled="f" stroked="f" strokeweight=".5pt">
+                    <v:textbox style="mso-fit-shape-to-text:t">
+                      <w:txbxContent>
+                        <w:sdt>
+                          <w:sdtPr>
+                            <w:rPr>
+                              <w:rFonts w:asciiTheme="majorHAnsi" w:eastAsiaTheme="majorEastAsia" w:hAnsiTheme="majorHAnsi" w:cstheme="majorBidi"/>
+                              <w:caps/>
+                              <w:color w:val="5967AF" w:themeColor="text2" w:themeTint="99"/>
+                              <w:sz w:val="64"/>
+                              <w:szCs w:val="64"/>
+                            </w:rPr>
+                            <w:alias w:val="Título"/>
+                            <w:tag w:val=""/>
+                            <w:id w:val="797192764"/>
+                            <w:dataBinding w:prefixMappings="xmlns:ns0='http://purl.org/dc/elements/1.1/' xmlns:ns1='http://schemas.openxmlformats.org/package/2006/metadata/core-properties' " w:xpath="/ns1:coreProperties[1]/ns0:title[1]" w:storeItemID="{6C3C8BC8-F283-45AE-878A-BAB7291924A1}"/>
+                            <w:text/>
+                          </w:sdtPr>
+                          <w:sdtEndPr>
+                            <w:rPr>
+                              <w:sz w:val="68"/>
+                              <w:szCs w:val="68"/>
+                            </w:rPr>
+                          </w:sdtEndPr>
+                          <w:sdtContent>
+                            <w:p>
+                              <w:pPr>
+                                <w:pStyle w:val="Sinespaciado"/>
+                                <w:jc w:val="center"/>
+                                <w:rPr>
+                                  <w:rFonts w:asciiTheme="majorHAnsi" w:eastAsiaTheme="majorEastAsia" w:hAnsiTheme="majorHAnsi" w:cstheme="majorBidi"/>
+                                  <w:caps/>
+                                  <w:color w:val="5967AF" w:themeColor="text2" w:themeTint="99"/>
+                                  <w:sz w:val="68"/>
+                                  <w:szCs w:val="68"/>
+                                </w:rPr>
+                              </w:pPr>
+                              <w:r>
+                                <w:rPr>
+                                  <w:rFonts w:asciiTheme="majorHAnsi" w:eastAsiaTheme="majorEastAsia" w:hAnsiTheme="majorHAnsi" w:cstheme="majorBidi"/>
+                                  <w:caps/>
+                                  <w:color w:val="5967AF" w:themeColor="text2" w:themeTint="99"/>
+                                  <w:sz w:val="64"/>
+                                  <w:szCs w:val="64"/>
+                                </w:rPr>
+                                <w:t>Sistema de gestion de clientes y turnos</w:t>
+                              </w:r>
+                            </w:p>
+                          </w:sdtContent>
+                        </w:sdt>
+                        <w:p>
+                          <w:pPr>
+                            <w:pStyle w:val="Sinespaciado"/>
+                            <w:spacing w:before="120"/>
+                            <w:jc w:val="center"/>
+                            <w:rPr>
+                              <w:color w:val="4E67C8" w:themeColor="accent1"/>
+                              <w:sz w:val="36"/>
+                              <w:szCs w:val="36"/>
+                            </w:rPr>
+                          </w:pPr>
+                          <w:sdt>
+                            <w:sdtPr>
+                              <w:rPr>
+                                <w:color w:val="4E67C8" w:themeColor="accent1"/>
+                                <w:sz w:val="36"/>
+                                <w:szCs w:val="36"/>
+                              </w:rPr>
+                              <w:alias w:val="Subtítulo"/>
+                              <w:tag w:val=""/>
+                              <w:id w:val="2021743002"/>
+                              <w:dataBinding w:prefixMappings="xmlns:ns0='http://purl.org/dc/elements/1.1/' xmlns:ns1='http://schemas.openxmlformats.org/package/2006/metadata/core-properties' " w:xpath="/ns1:coreProperties[1]/ns0:subject[1]" w:storeItemID="{6C3C8BC8-F283-45AE-878A-BAB7291924A1}"/>
+                              <w:text/>
+                            </w:sdtPr>
+                            <w:sdtContent>
+                              <w:r>
+                                <w:rPr>
+                                  <w:color w:val="4E67C8" w:themeColor="accent1"/>
+                                  <w:sz w:val="36"/>
+                                  <w:szCs w:val="36"/>
+                                </w:rPr>
+                                <w:t>Proyecto Final - Iscovich Marcos</w:t>
+                              </w:r>
+                            </w:sdtContent>
+                          </w:sdt>
+                        </w:p>
                         <w:p/>
                       </w:txbxContent>
                     </v:textbox>
-                    <w10:wrap anchorx="page" anchory="page"/>
+                    <w10:wrap anchorx="margin" anchory="margin"/>
                   </v:shape>
                 </w:pict>
               </mc:Fallback>
             </mc:AlternateContent>
           </w:r>
           <w:r>
-            <w:rPr>
-              <w:rFonts w:ascii="Arial" w:hAnsi="Arial" w:cs="Arial"/>
-              <w:lang w:val="es-ES"/>
-            </w:rPr>
             <w:br w:type="page"/>
           </w:r>
         </w:p>
@@ -964,25 +1335,7 @@
           <w:sz w:val="24"/>
           <w:szCs w:val="24"/>
         </w:rPr>
-        <w:t xml:space="preserve">Al hacer </w:t>
-      </w:r>
-      <w:proofErr w:type="spellStart"/>
-      <w:r>
-        <w:rPr>
-          <w:rFonts w:ascii="Arial" w:hAnsi="Arial" w:cs="Arial"/>
-          <w:sz w:val="24"/>
-          <w:szCs w:val="24"/>
-        </w:rPr>
-        <w:t>click</w:t>
-      </w:r>
-      <w:proofErr w:type="spellEnd"/>
-      <w:r>
-        <w:rPr>
-          <w:rFonts w:ascii="Arial" w:hAnsi="Arial" w:cs="Arial"/>
-          <w:sz w:val="24"/>
-          <w:szCs w:val="24"/>
-        </w:rPr>
-        <w:t xml:space="preserve"> sobre un horario se abre un pop-up en el que debemos ingresar el cliente, el servicio a realizar y el precio, una vez que lo guardamos el turno ya ha sido creado con esos datos. De manera predeterminada los turnos se crean con un tiempo de 30 minutos, pero si ampliamos hacia abajo el recuadro que se nos creó, estaremos ampliando la duración del turno. </w:t>
+        <w:t xml:space="preserve">Al hacer click sobre un horario se abre un pop-up en el que debemos ingresar el cliente, el servicio a realizar y el precio, una vez que lo guardamos el turno ya ha sido creado con esos datos. De manera predeterminada los turnos se crean con un tiempo de 30 minutos, pero si ampliamos hacia abajo el recuadro que se nos creó, estaremos ampliando la duración del turno. </w:t>
       </w:r>
     </w:p>
     <w:p>
@@ -999,43 +1352,7 @@
           <w:sz w:val="24"/>
           <w:szCs w:val="24"/>
         </w:rPr>
-        <w:t xml:space="preserve">El apartado de turnos cuenta con un sistema de </w:t>
-      </w:r>
-      <w:proofErr w:type="spellStart"/>
-      <w:r>
-        <w:rPr>
-          <w:rFonts w:ascii="Arial" w:hAnsi="Arial" w:cs="Arial"/>
-          <w:sz w:val="24"/>
-          <w:szCs w:val="24"/>
-        </w:rPr>
-        <w:t>drag</w:t>
-      </w:r>
-      <w:proofErr w:type="spellEnd"/>
-      <w:r>
-        <w:rPr>
-          <w:rFonts w:ascii="Arial" w:hAnsi="Arial" w:cs="Arial"/>
-          <w:sz w:val="24"/>
-          <w:szCs w:val="24"/>
-        </w:rPr>
-        <w:t xml:space="preserve"> and </w:t>
-      </w:r>
-      <w:proofErr w:type="spellStart"/>
-      <w:r>
-        <w:rPr>
-          <w:rFonts w:ascii="Arial" w:hAnsi="Arial" w:cs="Arial"/>
-          <w:sz w:val="24"/>
-          <w:szCs w:val="24"/>
-        </w:rPr>
-        <w:t>drop</w:t>
-      </w:r>
-      <w:proofErr w:type="spellEnd"/>
-      <w:r>
-        <w:rPr>
-          <w:rFonts w:ascii="Arial" w:hAnsi="Arial" w:cs="Arial"/>
-          <w:sz w:val="24"/>
-          <w:szCs w:val="24"/>
-        </w:rPr>
-        <w:t>, por lo que, si queremos cambiar el horario, es cuestión de arrastrar y soltar en el lugar deseado, también podemos ver la cantidad de turnos en la semana y en el mes (si queremos modificar el día del turno, se hace de la misma manera que para cambiar el horario)</w:t>
+        <w:t>El apartado de turnos cuenta con un sistema de drag and drop, por lo que, si queremos cambiar el horario, es cuestión de arrastrar y soltar en el lugar deseado, también podemos ver la cantidad de turnos en la semana y en el mes (si queremos modificar el día del turno, se hace de la misma manera que para cambiar el horario)</w:t>
       </w:r>
       <w:r>
         <w:rPr>
@@ -1098,151 +1415,29 @@
           <w:lang w:val="es-ES"/>
         </w:rPr>
       </w:pPr>
-      <w:proofErr w:type="spellStart"/>
-      <w:r>
-        <w:rPr>
-          <w:rFonts w:ascii="Arial" w:hAnsi="Arial" w:cs="Arial"/>
-          <w:sz w:val="24"/>
-          <w:lang w:val="es-ES"/>
-        </w:rPr>
-        <w:t>Crud</w:t>
-      </w:r>
-      <w:proofErr w:type="spellEnd"/>
-      <w:r>
-        <w:rPr>
-          <w:rFonts w:ascii="Arial" w:hAnsi="Arial" w:cs="Arial"/>
-          <w:sz w:val="24"/>
-          <w:lang w:val="es-ES"/>
-        </w:rPr>
-        <w:t xml:space="preserve"> (siglas que provienen del </w:t>
-      </w:r>
-      <w:r>
-        <w:rPr>
-          <w:rFonts w:ascii="Arial" w:hAnsi="Arial" w:cs="Arial"/>
-          <w:sz w:val="24"/>
-          <w:lang w:val="es-ES"/>
-        </w:rPr>
-        <w:t>inglés</w:t>
-      </w:r>
-      <w:r>
-        <w:rPr>
-          <w:rFonts w:ascii="Arial" w:hAnsi="Arial" w:cs="Arial"/>
-          <w:sz w:val="24"/>
-          <w:lang w:val="es-ES"/>
-        </w:rPr>
-        <w:t xml:space="preserve">: </w:t>
-      </w:r>
-      <w:proofErr w:type="spellStart"/>
-      <w:r>
-        <w:rPr>
-          <w:rFonts w:ascii="Arial" w:hAnsi="Arial" w:cs="Arial"/>
-          <w:sz w:val="24"/>
-          <w:lang w:val="es-ES"/>
-        </w:rPr>
-        <w:t>Create</w:t>
-      </w:r>
-      <w:proofErr w:type="spellEnd"/>
-      <w:r>
-        <w:rPr>
-          <w:rFonts w:ascii="Arial" w:hAnsi="Arial" w:cs="Arial"/>
-          <w:sz w:val="24"/>
-          <w:lang w:val="es-ES"/>
-        </w:rPr>
-        <w:t xml:space="preserve"> (crear)</w:t>
-      </w:r>
-      <w:r>
-        <w:rPr>
-          <w:rFonts w:ascii="Arial" w:hAnsi="Arial" w:cs="Arial"/>
-          <w:sz w:val="24"/>
-          <w:lang w:val="es-ES"/>
-        </w:rPr>
-        <w:t xml:space="preserve">, </w:t>
-      </w:r>
-      <w:proofErr w:type="spellStart"/>
-      <w:r>
-        <w:rPr>
-          <w:rFonts w:ascii="Arial" w:hAnsi="Arial" w:cs="Arial"/>
-          <w:sz w:val="24"/>
-          <w:lang w:val="es-ES"/>
-        </w:rPr>
-        <w:t>Read</w:t>
-      </w:r>
-      <w:proofErr w:type="spellEnd"/>
-      <w:r>
-        <w:rPr>
-          <w:rFonts w:ascii="Arial" w:hAnsi="Arial" w:cs="Arial"/>
-          <w:sz w:val="24"/>
-          <w:lang w:val="es-ES"/>
-        </w:rPr>
-        <w:t>(leer)</w:t>
-      </w:r>
-      <w:r>
-        <w:rPr>
-          <w:rFonts w:ascii="Arial" w:hAnsi="Arial" w:cs="Arial"/>
-          <w:sz w:val="24"/>
-          <w:lang w:val="es-ES"/>
-        </w:rPr>
-        <w:t xml:space="preserve">, </w:t>
-      </w:r>
-      <w:proofErr w:type="spellStart"/>
-      <w:r>
-        <w:rPr>
-          <w:rFonts w:ascii="Arial" w:hAnsi="Arial" w:cs="Arial"/>
-          <w:sz w:val="24"/>
-          <w:lang w:val="es-ES"/>
-        </w:rPr>
-        <w:t>Update</w:t>
-      </w:r>
-      <w:proofErr w:type="spellEnd"/>
-      <w:r>
-        <w:rPr>
-          <w:rFonts w:ascii="Arial" w:hAnsi="Arial" w:cs="Arial"/>
-          <w:sz w:val="24"/>
-          <w:lang w:val="es-ES"/>
-        </w:rPr>
-        <w:t>(actualizar)</w:t>
-      </w:r>
-      <w:r>
-        <w:rPr>
-          <w:rFonts w:ascii="Arial" w:hAnsi="Arial" w:cs="Arial"/>
-          <w:sz w:val="24"/>
-          <w:lang w:val="es-ES"/>
-        </w:rPr>
-        <w:t xml:space="preserve"> y </w:t>
-      </w:r>
-      <w:proofErr w:type="spellStart"/>
-      <w:r>
-        <w:rPr>
-          <w:rFonts w:ascii="Arial" w:hAnsi="Arial" w:cs="Arial"/>
-          <w:sz w:val="24"/>
-          <w:lang w:val="es-ES"/>
-        </w:rPr>
-        <w:t>D</w:t>
-      </w:r>
-      <w:r>
-        <w:rPr>
-          <w:rFonts w:ascii="Arial" w:hAnsi="Arial" w:cs="Arial"/>
-          <w:sz w:val="24"/>
-          <w:lang w:val="es-ES"/>
-        </w:rPr>
-        <w:t>elete</w:t>
-      </w:r>
-      <w:proofErr w:type="spellEnd"/>
-      <w:r>
-        <w:rPr>
-          <w:rFonts w:ascii="Arial" w:hAnsi="Arial" w:cs="Arial"/>
-          <w:sz w:val="24"/>
-          <w:lang w:val="es-ES"/>
-        </w:rPr>
-        <w:t xml:space="preserve"> (borrar)</w:t>
-      </w:r>
-      <w:r>
-        <w:rPr>
-          <w:rFonts w:ascii="Arial" w:hAnsi="Arial" w:cs="Arial"/>
-          <w:sz w:val="24"/>
-          <w:lang w:val="es-ES"/>
-        </w:rPr>
-        <w:t>) de Clientes</w:t>
+      <w:r>
+        <w:rPr>
+          <w:rFonts w:ascii="Arial" w:hAnsi="Arial" w:cs="Arial"/>
+          <w:sz w:val="24"/>
+          <w:lang w:val="es-ES"/>
+        </w:rPr>
+        <w:t>Gestión</w:t>
+      </w:r>
+      <w:r>
+        <w:rPr>
+          <w:rFonts w:ascii="Arial" w:hAnsi="Arial" w:cs="Arial"/>
+          <w:sz w:val="24"/>
+          <w:lang w:val="es-ES"/>
+        </w:rPr>
+        <w:t xml:space="preserve"> </w:t>
+      </w:r>
+      <w:r>
+        <w:rPr>
+          <w:rFonts w:ascii="Arial" w:hAnsi="Arial" w:cs="Arial"/>
+          <w:sz w:val="24"/>
+          <w:lang w:val="es-ES"/>
+        </w:rPr>
+        <w:t>de Clientes</w:t>
       </w:r>
       <w:r>
         <w:rPr>
@@ -1268,16 +1463,14 @@
           <w:lang w:val="es-ES"/>
         </w:rPr>
       </w:pPr>
-      <w:proofErr w:type="spellStart"/>
-      <w:r>
-        <w:rPr>
-          <w:rFonts w:ascii="Arial" w:hAnsi="Arial" w:cs="Arial"/>
-          <w:sz w:val="24"/>
-          <w:lang w:val="es-ES"/>
-        </w:rPr>
-        <w:t>Crud</w:t>
-      </w:r>
-      <w:proofErr w:type="spellEnd"/>
+      <w:r>
+        <w:rPr>
+          <w:rFonts w:ascii="Arial" w:hAnsi="Arial" w:cs="Arial"/>
+          <w:sz w:val="24"/>
+          <w:lang w:val="es-ES"/>
+        </w:rPr>
+        <w:t>Gestión</w:t>
+      </w:r>
       <w:r>
         <w:rPr>
           <w:rFonts w:ascii="Arial" w:hAnsi="Arial" w:cs="Arial"/>
@@ -1310,16 +1503,14 @@
           <w:lang w:val="es-ES"/>
         </w:rPr>
       </w:pPr>
-      <w:proofErr w:type="spellStart"/>
-      <w:r>
-        <w:rPr>
-          <w:rFonts w:ascii="Arial" w:hAnsi="Arial" w:cs="Arial"/>
-          <w:sz w:val="24"/>
-          <w:lang w:val="es-ES"/>
-        </w:rPr>
-        <w:t>Crud</w:t>
-      </w:r>
-      <w:proofErr w:type="spellEnd"/>
+      <w:r>
+        <w:rPr>
+          <w:rFonts w:ascii="Arial" w:hAnsi="Arial" w:cs="Arial"/>
+          <w:sz w:val="24"/>
+          <w:lang w:val="es-ES"/>
+        </w:rPr>
+        <w:t>Gestión</w:t>
+      </w:r>
       <w:r>
         <w:rPr>
           <w:rFonts w:ascii="Arial" w:hAnsi="Arial" w:cs="Arial"/>
@@ -1352,16 +1543,14 @@
           <w:lang w:val="es-ES"/>
         </w:rPr>
       </w:pPr>
-      <w:proofErr w:type="spellStart"/>
-      <w:r>
-        <w:rPr>
-          <w:rFonts w:ascii="Arial" w:hAnsi="Arial" w:cs="Arial"/>
-          <w:sz w:val="24"/>
-          <w:lang w:val="es-ES"/>
-        </w:rPr>
-        <w:t>Crud</w:t>
-      </w:r>
-      <w:proofErr w:type="spellEnd"/>
+      <w:r>
+        <w:rPr>
+          <w:rFonts w:ascii="Arial" w:hAnsi="Arial" w:cs="Arial"/>
+          <w:sz w:val="24"/>
+          <w:lang w:val="es-ES"/>
+        </w:rPr>
+        <w:t>Gestión</w:t>
+      </w:r>
       <w:r>
         <w:rPr>
           <w:rFonts w:ascii="Arial" w:hAnsi="Arial" w:cs="Arial"/>
@@ -1441,67 +1630,23 @@
           <w:sz w:val="24"/>
           <w:lang w:val="es-ES"/>
         </w:rPr>
-        <w:t xml:space="preserve">Una visualización de 2 </w:t>
-      </w:r>
-      <w:r>
-        <w:rPr>
-          <w:rFonts w:ascii="Arial" w:hAnsi="Arial" w:cs="Arial"/>
-          <w:sz w:val="24"/>
-          <w:lang w:val="es-ES"/>
-        </w:rPr>
-        <w:t>gráficos</w:t>
-      </w:r>
-      <w:r>
-        <w:rPr>
-          <w:rFonts w:ascii="Arial" w:hAnsi="Arial" w:cs="Arial"/>
-          <w:sz w:val="24"/>
-          <w:lang w:val="es-ES"/>
-        </w:rPr>
-        <w:t xml:space="preserve"> los cuales van a mostrar una estadística de la cantidad de turnos por </w:t>
-      </w:r>
-      <w:r>
-        <w:rPr>
-          <w:rFonts w:ascii="Arial" w:hAnsi="Arial" w:cs="Arial"/>
-          <w:sz w:val="24"/>
-          <w:lang w:val="es-ES"/>
-        </w:rPr>
-        <w:t>día</w:t>
-      </w:r>
-      <w:r>
-        <w:rPr>
-          <w:rFonts w:ascii="Arial" w:hAnsi="Arial" w:cs="Arial"/>
-          <w:sz w:val="24"/>
-          <w:lang w:val="es-ES"/>
-        </w:rPr>
-        <w:t xml:space="preserve"> y las ventas por </w:t>
-      </w:r>
-      <w:r>
-        <w:rPr>
-          <w:rFonts w:ascii="Arial" w:hAnsi="Arial" w:cs="Arial"/>
-          <w:sz w:val="24"/>
-          <w:lang w:val="es-ES"/>
-        </w:rPr>
-        <w:t>día</w:t>
-      </w:r>
-      <w:r>
-        <w:rPr>
-          <w:rFonts w:ascii="Arial" w:hAnsi="Arial" w:cs="Arial"/>
-          <w:sz w:val="24"/>
-          <w:lang w:val="es-ES"/>
-        </w:rPr>
-        <w:t xml:space="preserve"> en un rango de fecha determinado</w:t>
-      </w:r>
-      <w:r>
-        <w:rPr>
-          <w:rFonts w:ascii="Arial" w:hAnsi="Arial" w:cs="Arial"/>
-          <w:sz w:val="24"/>
-          <w:lang w:val="es-ES"/>
-        </w:rPr>
-        <w:t>.</w:t>
+        <w:t>Una visualización de 2 gráficos los cuales van a mostrar una estadística de la cantidad de turnos por día y las ventas por día en un rango de fecha determinado.</w:t>
       </w:r>
     </w:p>
     <w:p>
       <w:pPr>
+        <w:pStyle w:val="Prrafodelista"/>
+        <w:spacing w:before="120" w:after="360" w:line="360" w:lineRule="auto"/>
+        <w:ind w:left="714"/>
+        <w:rPr>
+          <w:rFonts w:ascii="Arial" w:hAnsi="Arial" w:cs="Arial"/>
+          <w:sz w:val="24"/>
+          <w:lang w:val="es-ES"/>
+        </w:rPr>
+      </w:pPr>
+    </w:p>
+    <w:p>
+      <w:pPr>
         <w:rPr>
           <w:rFonts w:ascii="Arial" w:hAnsi="Arial" w:cs="Arial"/>
           <w:color w:val="4E67C8" w:themeColor="accent1"/>
@@ -1606,7 +1751,39 @@
           <w:lang w:val="es-ES"/>
         </w:rPr>
         <w:lastRenderedPageBreak/>
-        <w:t>Diagrama de entidad de Relaciones (DER)</w:t>
+        <w:t>Diagrama E</w:t>
+      </w:r>
+      <w:r>
+        <w:rPr>
+          <w:color w:val="4E67C8" w:themeColor="accent1"/>
+          <w:sz w:val="36"/>
+          <w:lang w:val="es-ES"/>
+        </w:rPr>
+        <w:t>ntidad</w:t>
+      </w:r>
+      <w:r>
+        <w:rPr>
+          <w:color w:val="4E67C8" w:themeColor="accent1"/>
+          <w:sz w:val="36"/>
+          <w:lang w:val="es-ES"/>
+        </w:rPr>
+        <w:t>-</w:t>
+      </w:r>
+      <w:r>
+        <w:rPr>
+          <w:color w:val="4E67C8" w:themeColor="accent1"/>
+          <w:sz w:val="36"/>
+          <w:lang w:val="es-ES"/>
+        </w:rPr>
+        <w:t>Relación</w:t>
+      </w:r>
+      <w:r>
+        <w:rPr>
+          <w:color w:val="4E67C8" w:themeColor="accent1"/>
+          <w:sz w:val="36"/>
+          <w:lang w:val="es-ES"/>
+        </w:rPr>
+        <w:t xml:space="preserve"> (DER)</w:t>
       </w:r>
     </w:p>
     <w:p>
@@ -1743,7 +1920,15 @@
           <w:sz w:val="24"/>
           <w:lang w:val="es-ES"/>
         </w:rPr>
-        <w:t>Crear Cliente (CRUD)</w:t>
+        <w:t>Gestión</w:t>
+      </w:r>
+      <w:r>
+        <w:rPr>
+          <w:rFonts w:ascii="Arial" w:hAnsi="Arial" w:cs="Arial"/>
+          <w:sz w:val="24"/>
+          <w:lang w:val="es-ES"/>
+        </w:rPr>
+        <w:t xml:space="preserve"> Cliente </w:t>
       </w:r>
     </w:p>
     <w:p>
@@ -1765,7 +1950,15 @@
           <w:sz w:val="24"/>
           <w:lang w:val="es-ES"/>
         </w:rPr>
-        <w:t>Crear Servicios Peluquería (CRUD)</w:t>
+        <w:t>Gestión</w:t>
+      </w:r>
+      <w:r>
+        <w:rPr>
+          <w:rFonts w:ascii="Arial" w:hAnsi="Arial" w:cs="Arial"/>
+          <w:sz w:val="24"/>
+          <w:lang w:val="es-ES"/>
+        </w:rPr>
+        <w:t xml:space="preserve"> Servicios Peluquería </w:t>
       </w:r>
     </w:p>
     <w:p>
@@ -1787,7 +1980,15 @@
           <w:sz w:val="24"/>
           <w:lang w:val="es-ES"/>
         </w:rPr>
-        <w:t>Crear Servicios uñas (CRUD)</w:t>
+        <w:t>Gestión</w:t>
+      </w:r>
+      <w:r>
+        <w:rPr>
+          <w:rFonts w:ascii="Arial" w:hAnsi="Arial" w:cs="Arial"/>
+          <w:sz w:val="24"/>
+          <w:lang w:val="es-ES"/>
+        </w:rPr>
+        <w:t xml:space="preserve"> Servicios uñas </w:t>
       </w:r>
     </w:p>
     <w:p>
@@ -1809,7 +2010,15 @@
           <w:sz w:val="24"/>
           <w:lang w:val="es-ES"/>
         </w:rPr>
-        <w:t xml:space="preserve">Crear Turno </w:t>
+        <w:t>Gestión</w:t>
+      </w:r>
+      <w:r>
+        <w:rPr>
+          <w:rFonts w:ascii="Arial" w:hAnsi="Arial" w:cs="Arial"/>
+          <w:sz w:val="24"/>
+          <w:lang w:val="es-ES"/>
+        </w:rPr>
+        <w:t xml:space="preserve"> Turno </w:t>
       </w:r>
     </w:p>
     <w:p>
@@ -1855,7 +2064,7 @@
           <w:sz w:val="24"/>
           <w:lang w:val="es-ES"/>
         </w:rPr>
-        <w:t>Crear Ficha del cliente (CRUD)</w:t>
+        <w:t xml:space="preserve">Crear Ficha del cliente </w:t>
       </w:r>
     </w:p>
     <w:p>
@@ -1989,8 +2198,6 @@
         </w:rPr>
         <w:t xml:space="preserve"> </w:t>
       </w:r>
-      <w:bookmarkStart w:id="0" w:name="_GoBack"/>
-      <w:bookmarkEnd w:id="0"/>
     </w:p>
     <w:p>
       <w:pPr>
@@ -2033,7 +2240,7 @@
               <wp:posOffset>225453</wp:posOffset>
             </wp:positionV>
             <wp:extent cx="1669415" cy="834708"/>
-            <wp:effectExtent l="0" t="19050" r="102235" b="232410"/>
+            <wp:effectExtent l="19050" t="57150" r="26035" b="80010"/>
             <wp:wrapNone/>
             <wp:docPr id="1" name="Imagen 1"/>
             <wp:cNvGraphicFramePr>
@@ -2070,9 +2277,9 @@
                       <a:noFill/>
                     </a:ln>
                     <a:effectLst>
-                      <a:outerShdw blurRad="292100" dist="139700" dir="2700000" algn="tl" rotWithShape="0">
-                        <a:srgbClr val="333333">
-                          <a:alpha val="65000"/>
+                      <a:outerShdw blurRad="190500" algn="tl" rotWithShape="0">
+                        <a:srgbClr val="000000">
+                          <a:alpha val="70000"/>
                         </a:srgbClr>
                       </a:outerShdw>
                     </a:effectLst>
@@ -2104,7 +2311,7 @@
               <wp:posOffset>136829</wp:posOffset>
             </wp:positionV>
             <wp:extent cx="1176655" cy="1176655"/>
-            <wp:effectExtent l="0" t="133350" r="156845" b="271145"/>
+            <wp:effectExtent l="0" t="152400" r="0" b="118745"/>
             <wp:wrapNone/>
             <wp:docPr id="5" name="Imagen 5"/>
             <wp:cNvGraphicFramePr>
@@ -2141,9 +2348,9 @@
                       <a:noFill/>
                     </a:ln>
                     <a:effectLst>
-                      <a:outerShdw blurRad="292100" dist="139700" dir="2700000" algn="tl" rotWithShape="0">
-                        <a:srgbClr val="333333">
-                          <a:alpha val="65000"/>
+                      <a:outerShdw blurRad="190500" algn="tl" rotWithShape="0">
+                        <a:srgbClr val="000000">
+                          <a:alpha val="70000"/>
                         </a:srgbClr>
                       </a:outerShdw>
                     </a:effectLst>
@@ -2166,78 +2373,11 @@
     <w:p>
       <w:pPr>
         <w:rPr>
-          <w:rFonts w:ascii="Arial" w:hAnsi="Arial" w:cs="Arial"/>
-          <w:lang w:val="es-ES"/>
-        </w:rPr>
-      </w:pPr>
-      <w:r>
-        <w:rPr>
-          <w:noProof/>
           <w:lang w:eastAsia="es-AR"/>
         </w:rPr>
-        <w:drawing>
-          <wp:anchor distT="0" distB="0" distL="114300" distR="114300" simplePos="0" relativeHeight="251667456" behindDoc="1" locked="0" layoutInCell="1" allowOverlap="1">
-            <wp:simplePos x="0" y="0"/>
-            <wp:positionH relativeFrom="margin">
-              <wp:align>center</wp:align>
-            </wp:positionH>
-            <wp:positionV relativeFrom="paragraph">
-              <wp:posOffset>5838212</wp:posOffset>
-            </wp:positionV>
-            <wp:extent cx="2385392" cy="1192696"/>
-            <wp:effectExtent l="0" t="0" r="148590" b="0"/>
-            <wp:wrapNone/>
-            <wp:docPr id="10" name="Imagen 10"/>
-            <wp:cNvGraphicFramePr>
-              <a:graphicFrameLocks xmlns:a="http://schemas.openxmlformats.org/drawingml/2006/main" noChangeAspect="1"/>
-            </wp:cNvGraphicFramePr>
-            <a:graphic xmlns:a="http://schemas.openxmlformats.org/drawingml/2006/main">
-              <a:graphicData uri="http://schemas.openxmlformats.org/drawingml/2006/picture">
-                <pic:pic xmlns:pic="http://schemas.openxmlformats.org/drawingml/2006/picture">
-                  <pic:nvPicPr>
-                    <pic:cNvPr id="10" name="tailwind-removebg-preview.png"/>
-                    <pic:cNvPicPr/>
-                  </pic:nvPicPr>
-                  <pic:blipFill>
-                    <a:blip r:embed="rId13">
-                      <a:extLst>
-                        <a:ext uri="{28A0092B-C50C-407E-A947-70E740481C1C}">
-                          <a14:useLocalDpi xmlns:a14="http://schemas.microsoft.com/office/drawing/2010/main" val="0"/>
-                        </a:ext>
-                      </a:extLst>
-                    </a:blip>
-                    <a:stretch>
-                      <a:fillRect/>
-                    </a:stretch>
-                  </pic:blipFill>
-                  <pic:spPr>
-                    <a:xfrm>
-                      <a:off x="0" y="0"/>
-                      <a:ext cx="2385392" cy="1192696"/>
-                    </a:xfrm>
-                    <a:prstGeom prst="rect">
-                      <a:avLst/>
-                    </a:prstGeom>
-                    <a:ln>
-                      <a:noFill/>
-                    </a:ln>
-                    <a:effectLst>
-                      <a:outerShdw blurRad="292100" dist="139700" dir="2700000" algn="tl" rotWithShape="0">
-                        <a:srgbClr val="333333">
-                          <a:alpha val="65000"/>
-                        </a:srgbClr>
-                      </a:outerShdw>
-                    </a:effectLst>
-                  </pic:spPr>
-                </pic:pic>
-              </a:graphicData>
-            </a:graphic>
-          </wp:anchor>
-        </w:drawing>
-      </w:r>
-      <w:r>
-        <w:rPr>
-          <w:noProof/>
+      </w:pPr>
+      <w:r>
+        <w:rPr>
           <w:lang w:eastAsia="es-AR"/>
         </w:rPr>
         <mc:AlternateContent>
@@ -2246,10 +2386,10 @@
               <wp:anchor distT="45720" distB="45720" distL="114300" distR="114300" simplePos="0" relativeHeight="251673600" behindDoc="0" locked="0" layoutInCell="1" allowOverlap="1" wp14:anchorId="3BFAA6E1" wp14:editId="19E0D889">
                 <wp:simplePos x="0" y="0"/>
                 <wp:positionH relativeFrom="margin">
-                  <wp:align>center</wp:align>
+                  <wp:posOffset>3477585</wp:posOffset>
                 </wp:positionH>
                 <wp:positionV relativeFrom="paragraph">
-                  <wp:posOffset>6677922</wp:posOffset>
+                  <wp:posOffset>6709277</wp:posOffset>
                 </wp:positionV>
                 <wp:extent cx="1804670" cy="445135"/>
                 <wp:effectExtent l="0" t="0" r="0" b="0"/>
@@ -2296,9 +2436,15 @@
                           <w:p>
                             <w:pPr>
                               <w:jc w:val="center"/>
+                              <w:rPr>
+                                <w:lang w:val="es-ES"/>
+                              </w:rPr>
                             </w:pPr>
                             <w:r>
-                              <w:t>Framework de CSS de código abierto</w:t>
+                              <w:rPr>
+                                <w:lang w:val="es-ES"/>
+                              </w:rPr>
+                              <w:t xml:space="preserve">Framework utilizado para los estilos </w:t>
                             </w:r>
                           </w:p>
                         </w:txbxContent>
@@ -2320,15 +2466,21 @@
           </mc:Choice>
           <mc:Fallback>
             <w:pict>
-              <v:shape w14:anchorId="3BFAA6E1" id="Cuadro de texto 2" o:spid="_x0000_s1027" type="#_x0000_t202" style="position:absolute;margin-left:0;margin-top:525.8pt;width:142.1pt;height:35.05pt;z-index:251673600;visibility:visible;mso-wrap-style:square;mso-width-percent:0;mso-height-percent:0;mso-wrap-distance-left:9pt;mso-wrap-distance-top:3.6pt;mso-wrap-distance-right:9pt;mso-wrap-distance-bottom:3.6pt;mso-position-horizontal:center;mso-position-horizontal-relative:margin;mso-position-vertical:absolute;mso-position-vertical-relative:text;mso-width-percent:0;mso-height-percent:0;mso-width-relative:margin;mso-height-relative:margin;v-text-anchor:top" o:gfxdata="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" filled="f" stroked="f">
+              <v:shape w14:anchorId="3BFAA6E1" id="Cuadro de texto 2" o:spid="_x0000_s1028" type="#_x0000_t202" style="position:absolute;margin-left:273.85pt;margin-top:528.3pt;width:142.1pt;height:35.05pt;z-index:251673600;visibility:visible;mso-wrap-style:square;mso-width-percent:0;mso-height-percent:0;mso-wrap-distance-left:9pt;mso-wrap-distance-top:3.6pt;mso-wrap-distance-right:9pt;mso-wrap-distance-bottom:3.6pt;mso-position-horizontal:absolute;mso-position-horizontal-relative:margin;mso-position-vertical:absolute;mso-position-vertical-relative:text;mso-width-percent:0;mso-height-percent:0;mso-width-relative:margin;mso-height-relative:margin;v-text-anchor:top" o:gfxdata="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" filled="f" stroked="f">
                 <v:textbox>
                   <w:txbxContent>
                     <w:p>
                       <w:pPr>
                         <w:jc w:val="center"/>
+                        <w:rPr>
+                          <w:lang w:val="es-ES"/>
+                        </w:rPr>
                       </w:pPr>
                       <w:r>
-                        <w:t>Framework de CSS de código abierto</w:t>
+                        <w:rPr>
+                          <w:lang w:val="es-ES"/>
+                        </w:rPr>
+                        <w:t xml:space="preserve">Framework utilizado para los estilos </w:t>
                       </w:r>
                     </w:p>
                   </w:txbxContent>
@@ -2341,7 +2493,293 @@
       </w:r>
       <w:r>
         <w:rPr>
-          <w:noProof/>
+          <w:lang w:eastAsia="es-AR"/>
+        </w:rPr>
+        <mc:AlternateContent>
+          <mc:Choice Requires="wps">
+            <w:drawing>
+              <wp:anchor distT="0" distB="0" distL="114300" distR="114300" simplePos="0" relativeHeight="251692032" behindDoc="0" locked="0" layoutInCell="1" allowOverlap="1" wp14:anchorId="48831072" wp14:editId="671AB49C">
+                <wp:simplePos x="0" y="0"/>
+                <wp:positionH relativeFrom="column">
+                  <wp:posOffset>173429</wp:posOffset>
+                </wp:positionH>
+                <wp:positionV relativeFrom="paragraph">
+                  <wp:posOffset>6825556</wp:posOffset>
+                </wp:positionV>
+                <wp:extent cx="2233066" cy="476885"/>
+                <wp:effectExtent l="0" t="0" r="0" b="0"/>
+                <wp:wrapNone/>
+                <wp:docPr id="24" name="Cuadro de texto 2"/>
+                <wp:cNvGraphicFramePr>
+                  <a:graphicFrameLocks xmlns:a="http://schemas.openxmlformats.org/drawingml/2006/main"/>
+                </wp:cNvGraphicFramePr>
+                <a:graphic xmlns:a="http://schemas.openxmlformats.org/drawingml/2006/main">
+                  <a:graphicData uri="http://schemas.microsoft.com/office/word/2010/wordprocessingShape">
+                    <wps:wsp>
+                      <wps:cNvSpPr txBox="1">
+                        <a:spLocks noChangeArrowheads="1"/>
+                      </wps:cNvSpPr>
+                      <wps:spPr bwMode="auto">
+                        <a:xfrm>
+                          <a:off x="0" y="0"/>
+                          <a:ext cx="2233066" cy="476885"/>
+                        </a:xfrm>
+                        <a:prstGeom prst="rect">
+                          <a:avLst/>
+                        </a:prstGeom>
+                        <a:noFill/>
+                        <a:ln>
+                          <a:noFill/>
+                        </a:ln>
+                      </wps:spPr>
+                      <wps:style>
+                        <a:lnRef idx="0">
+                          <a:scrgbClr r="0" g="0" b="0"/>
+                        </a:lnRef>
+                        <a:fillRef idx="0">
+                          <a:scrgbClr r="0" g="0" b="0"/>
+                        </a:fillRef>
+                        <a:effectRef idx="0">
+                          <a:scrgbClr r="0" g="0" b="0"/>
+                        </a:effectRef>
+                        <a:fontRef idx="minor">
+                          <a:schemeClr val="dk1"/>
+                        </a:fontRef>
+                      </wps:style>
+                      <wps:txbx>
+                        <w:txbxContent>
+                          <w:p>
+                            <w:pPr>
+                              <w:pStyle w:val="NormalWeb"/>
+                              <w:spacing w:before="0" w:beforeAutospacing="0" w:after="200" w:afterAutospacing="0" w:line="276" w:lineRule="auto"/>
+                              <w:jc w:val="center"/>
+                            </w:pPr>
+                            <w:r>
+                              <w:rPr>
+                                <w:rFonts w:asciiTheme="minorHAnsi" w:eastAsia="Times New Roman" w:hAnsi="Calibri"/>
+                                <w:color w:val="000000" w:themeColor="dark1"/>
+                                <w:kern w:val="24"/>
+                                <w:sz w:val="21"/>
+                                <w:szCs w:val="21"/>
+                              </w:rPr>
+                              <w:t>Librería encargada de todo el calendario drag and drop</w:t>
+                            </w:r>
+                          </w:p>
+                        </w:txbxContent>
+                      </wps:txbx>
+                      <wps:bodyPr rot="0" vert="horz" wrap="square" lIns="91440" tIns="45720" rIns="91440" bIns="45720" anchor="t" anchorCtr="0">
+                        <a:noAutofit/>
+                      </wps:bodyPr>
+                    </wps:wsp>
+                  </a:graphicData>
+                </a:graphic>
+              </wp:anchor>
+            </w:drawing>
+          </mc:Choice>
+          <mc:Fallback>
+            <w:pict>
+              <v:shape w14:anchorId="48831072" id="_x0000_s1029" type="#_x0000_t202" style="position:absolute;margin-left:13.65pt;margin-top:537.45pt;width:175.85pt;height:37.55pt;z-index:251692032;visibility:visible;mso-wrap-style:square;mso-wrap-distance-left:9pt;mso-wrap-distance-top:0;mso-wrap-distance-right:9pt;mso-wrap-distance-bottom:0;mso-position-horizontal:absolute;mso-position-horizontal-relative:text;mso-position-vertical:absolute;mso-position-vertical-relative:text;v-text-anchor:top" o:gfxdata="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" filled="f" stroked="f">
+                <v:textbox>
+                  <w:txbxContent>
+                    <w:p>
+                      <w:pPr>
+                        <w:pStyle w:val="NormalWeb"/>
+                        <w:spacing w:before="0" w:beforeAutospacing="0" w:after="200" w:afterAutospacing="0" w:line="276" w:lineRule="auto"/>
+                        <w:jc w:val="center"/>
+                      </w:pPr>
+                      <w:r>
+                        <w:rPr>
+                          <w:rFonts w:asciiTheme="minorHAnsi" w:eastAsia="Times New Roman" w:hAnsi="Calibri"/>
+                          <w:color w:val="000000" w:themeColor="dark1"/>
+                          <w:kern w:val="24"/>
+                          <w:sz w:val="21"/>
+                          <w:szCs w:val="21"/>
+                        </w:rPr>
+                        <w:t>Librería encargada de todo el calendario drag and drop</w:t>
+                      </w:r>
+                    </w:p>
+                  </w:txbxContent>
+                </v:textbox>
+              </v:shape>
+            </w:pict>
+          </mc:Fallback>
+        </mc:AlternateContent>
+      </w:r>
+      <w:r>
+        <w:rPr>
+          <w:lang w:eastAsia="es-AR"/>
+        </w:rPr>
+        <w:drawing>
+          <wp:anchor distT="0" distB="0" distL="114300" distR="114300" simplePos="0" relativeHeight="251689984" behindDoc="1" locked="0" layoutInCell="1" allowOverlap="1">
+            <wp:simplePos x="0" y="0"/>
+            <wp:positionH relativeFrom="column">
+              <wp:posOffset>334084</wp:posOffset>
+            </wp:positionH>
+            <wp:positionV relativeFrom="paragraph">
+              <wp:posOffset>5794626</wp:posOffset>
+            </wp:positionV>
+            <wp:extent cx="1881963" cy="1187735"/>
+            <wp:effectExtent l="0" t="0" r="0" b="0"/>
+            <wp:wrapNone/>
+            <wp:docPr id="23" name="Imagen 23"/>
+            <wp:cNvGraphicFramePr>
+              <a:graphicFrameLocks xmlns:a="http://schemas.openxmlformats.org/drawingml/2006/main" noChangeAspect="1"/>
+            </wp:cNvGraphicFramePr>
+            <a:graphic xmlns:a="http://schemas.openxmlformats.org/drawingml/2006/main">
+              <a:graphicData uri="http://schemas.openxmlformats.org/drawingml/2006/picture">
+                <pic:pic xmlns:pic="http://schemas.openxmlformats.org/drawingml/2006/picture">
+                  <pic:nvPicPr>
+                    <pic:cNvPr id="23" name="fullcalendar-removebg-preview.png"/>
+                    <pic:cNvPicPr/>
+                  </pic:nvPicPr>
+                  <pic:blipFill>
+                    <a:blip r:embed="rId13" cstate="print">
+                      <a:extLst>
+                        <a:ext uri="{28A0092B-C50C-407E-A947-70E740481C1C}">
+                          <a14:useLocalDpi xmlns:a14="http://schemas.microsoft.com/office/drawing/2010/main" val="0"/>
+                        </a:ext>
+                      </a:extLst>
+                    </a:blip>
+                    <a:stretch>
+                      <a:fillRect/>
+                    </a:stretch>
+                  </pic:blipFill>
+                  <pic:spPr>
+                    <a:xfrm>
+                      <a:off x="0" y="0"/>
+                      <a:ext cx="1881963" cy="1187735"/>
+                    </a:xfrm>
+                    <a:prstGeom prst="rect">
+                      <a:avLst/>
+                    </a:prstGeom>
+                    <a:ln>
+                      <a:noFill/>
+                    </a:ln>
+                    <a:effectLst>
+                      <a:outerShdw blurRad="190500" algn="tl" rotWithShape="0">
+                        <a:srgbClr val="000000">
+                          <a:alpha val="70000"/>
+                        </a:srgbClr>
+                      </a:outerShdw>
+                    </a:effectLst>
+                  </pic:spPr>
+                </pic:pic>
+              </a:graphicData>
+            </a:graphic>
+            <wp14:sizeRelH relativeFrom="margin">
+              <wp14:pctWidth>0</wp14:pctWidth>
+            </wp14:sizeRelH>
+            <wp14:sizeRelV relativeFrom="margin">
+              <wp14:pctHeight>0</wp14:pctHeight>
+            </wp14:sizeRelV>
+          </wp:anchor>
+        </w:drawing>
+      </w:r>
+      <w:r>
+        <w:rPr>
+          <w:lang w:eastAsia="es-AR"/>
+        </w:rPr>
+        <mc:AlternateContent>
+          <mc:Choice Requires="wps">
+            <w:drawing>
+              <wp:anchor distT="45720" distB="45720" distL="114300" distR="114300" simplePos="0" relativeHeight="251677696" behindDoc="0" locked="0" layoutInCell="1" allowOverlap="1" wp14:anchorId="3BFAA6E1" wp14:editId="19E0D889">
+                <wp:simplePos x="0" y="0"/>
+                <wp:positionH relativeFrom="column">
+                  <wp:posOffset>33020</wp:posOffset>
+                </wp:positionH>
+                <wp:positionV relativeFrom="paragraph">
+                  <wp:posOffset>5084165</wp:posOffset>
+                </wp:positionV>
+                <wp:extent cx="2249805" cy="492760"/>
+                <wp:effectExtent l="0" t="0" r="0" b="2540"/>
+                <wp:wrapSquare wrapText="bothSides"/>
+                <wp:docPr id="14" name="Cuadro de texto 2"/>
+                <wp:cNvGraphicFramePr>
+                  <a:graphicFrameLocks xmlns:a="http://schemas.openxmlformats.org/drawingml/2006/main"/>
+                </wp:cNvGraphicFramePr>
+                <a:graphic xmlns:a="http://schemas.openxmlformats.org/drawingml/2006/main">
+                  <a:graphicData uri="http://schemas.microsoft.com/office/word/2010/wordprocessingShape">
+                    <wps:wsp>
+                      <wps:cNvSpPr txBox="1">
+                        <a:spLocks noChangeArrowheads="1"/>
+                      </wps:cNvSpPr>
+                      <wps:spPr bwMode="auto">
+                        <a:xfrm>
+                          <a:off x="0" y="0"/>
+                          <a:ext cx="2249805" cy="492760"/>
+                        </a:xfrm>
+                        <a:prstGeom prst="rect">
+                          <a:avLst/>
+                        </a:prstGeom>
+                        <a:noFill/>
+                        <a:ln>
+                          <a:noFill/>
+                        </a:ln>
+                      </wps:spPr>
+                      <wps:style>
+                        <a:lnRef idx="0">
+                          <a:scrgbClr r="0" g="0" b="0"/>
+                        </a:lnRef>
+                        <a:fillRef idx="0">
+                          <a:scrgbClr r="0" g="0" b="0"/>
+                        </a:fillRef>
+                        <a:effectRef idx="0">
+                          <a:scrgbClr r="0" g="0" b="0"/>
+                        </a:effectRef>
+                        <a:fontRef idx="minor">
+                          <a:schemeClr val="dk1"/>
+                        </a:fontRef>
+                      </wps:style>
+                      <wps:txbx>
+                        <w:txbxContent>
+                          <w:p>
+                            <w:pPr>
+                              <w:jc w:val="center"/>
+                            </w:pPr>
+                            <w:r>
+                              <w:t>Gestor utilizado para la gestión y almacenamiento de la base de datos</w:t>
+                            </w:r>
+                          </w:p>
+                        </w:txbxContent>
+                      </wps:txbx>
+                      <wps:bodyPr rot="0" vert="horz" wrap="square" lIns="91440" tIns="45720" rIns="91440" bIns="45720" anchor="t" anchorCtr="0">
+                        <a:noAutofit/>
+                      </wps:bodyPr>
+                    </wps:wsp>
+                  </a:graphicData>
+                </a:graphic>
+                <wp14:sizeRelH relativeFrom="margin">
+                  <wp14:pctWidth>0</wp14:pctWidth>
+                </wp14:sizeRelH>
+                <wp14:sizeRelV relativeFrom="margin">
+                  <wp14:pctHeight>0</wp14:pctHeight>
+                </wp14:sizeRelV>
+              </wp:anchor>
+            </w:drawing>
+          </mc:Choice>
+          <mc:Fallback>
+            <w:pict>
+              <v:shape w14:anchorId="3BFAA6E1" id="_x0000_s1030" type="#_x0000_t202" style="position:absolute;margin-left:2.6pt;margin-top:400.35pt;width:177.15pt;height:38.8pt;z-index:251677696;visibility:visible;mso-wrap-style:square;mso-width-percent:0;mso-height-percent:0;mso-wrap-distance-left:9pt;mso-wrap-distance-top:3.6pt;mso-wrap-distance-right:9pt;mso-wrap-distance-bottom:3.6pt;mso-position-horizontal:absolute;mso-position-horizontal-relative:text;mso-position-vertical:absolute;mso-position-vertical-relative:text;mso-width-percent:0;mso-height-percent:0;mso-width-relative:margin;mso-height-relative:margin;v-text-anchor:top" o:gfxdata="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" filled="f" stroked="f">
+                <v:textbox>
+                  <w:txbxContent>
+                    <w:p>
+                      <w:pPr>
+                        <w:jc w:val="center"/>
+                      </w:pPr>
+                      <w:r>
+                        <w:t>Gestor utilizado para la gestión y almacenamiento de la base de datos</w:t>
+                      </w:r>
+                    </w:p>
+                  </w:txbxContent>
+                </v:textbox>
+                <w10:wrap type="square"/>
+              </v:shape>
+            </w:pict>
+          </mc:Fallback>
+        </mc:AlternateContent>
+      </w:r>
+      <w:r>
+        <w:rPr>
           <w:lang w:eastAsia="es-AR"/>
         </w:rPr>
         <mc:AlternateContent>
@@ -2350,10 +2788,10 @@
               <wp:anchor distT="45720" distB="45720" distL="114300" distR="114300" simplePos="0" relativeHeight="251675648" behindDoc="0" locked="0" layoutInCell="1" allowOverlap="1" wp14:anchorId="3BFAA6E1" wp14:editId="19E0D889">
                 <wp:simplePos x="0" y="0"/>
                 <wp:positionH relativeFrom="column">
-                  <wp:posOffset>3197225</wp:posOffset>
+                  <wp:posOffset>3218490</wp:posOffset>
                 </wp:positionH>
                 <wp:positionV relativeFrom="paragraph">
-                  <wp:posOffset>5509895</wp:posOffset>
+                  <wp:posOffset>5137755</wp:posOffset>
                 </wp:positionV>
                 <wp:extent cx="2003425" cy="476885"/>
                 <wp:effectExtent l="0" t="0" r="0" b="0"/>
@@ -2402,7 +2840,10 @@
                               <w:jc w:val="center"/>
                             </w:pPr>
                             <w:r>
-                              <w:t>ORM que nos permite manipular varias bases de datos</w:t>
+                              <w:t>ORM que permitió manipular la base</w:t>
+                            </w:r>
+                            <w:r>
+                              <w:t xml:space="preserve"> de datos</w:t>
                             </w:r>
                           </w:p>
                         </w:txbxContent>
@@ -2424,7 +2865,7 @@
           </mc:Choice>
           <mc:Fallback>
             <w:pict>
-              <v:shape w14:anchorId="3BFAA6E1" id="_x0000_s1028" type="#_x0000_t202" style="position:absolute;margin-left:251.75pt;margin-top:433.85pt;width:157.75pt;height:37.55pt;z-index:251675648;visibility:visible;mso-wrap-style:square;mso-width-percent:0;mso-height-percent:0;mso-wrap-distance-left:9pt;mso-wrap-distance-top:3.6pt;mso-wrap-distance-right:9pt;mso-wrap-distance-bottom:3.6pt;mso-position-horizontal:absolute;mso-position-horizontal-relative:text;mso-position-vertical:absolute;mso-position-vertical-relative:text;mso-width-percent:0;mso-height-percent:0;mso-width-relative:margin;mso-height-relative:margin;v-text-anchor:top" o:gfxdata="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" filled="f" stroked="f">
+              <v:shape w14:anchorId="3BFAA6E1" id="_x0000_s1031" type="#_x0000_t202" style="position:absolute;margin-left:253.4pt;margin-top:404.55pt;width:157.75pt;height:37.55pt;z-index:251675648;visibility:visible;mso-wrap-style:square;mso-width-percent:0;mso-height-percent:0;mso-wrap-distance-left:9pt;mso-wrap-distance-top:3.6pt;mso-wrap-distance-right:9pt;mso-wrap-distance-bottom:3.6pt;mso-position-horizontal:absolute;mso-position-horizontal-relative:text;mso-position-vertical:absolute;mso-position-vertical-relative:text;mso-width-percent:0;mso-height-percent:0;mso-width-relative:margin;mso-height-relative:margin;v-text-anchor:top" o:gfxdata="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" filled="f" stroked="f">
                 <v:textbox>
                   <w:txbxContent>
                     <w:p>
@@ -2432,7 +2873,10 @@
                         <w:jc w:val="center"/>
                       </w:pPr>
                       <w:r>
-                        <w:t>ORM que nos permite manipular varias bases de datos</w:t>
+                        <w:t>ORM que permitió manipular la base</w:t>
+                      </w:r>
+                      <w:r>
+                        <w:t xml:space="preserve"> de datos</w:t>
                       </w:r>
                     </w:p>
                   </w:txbxContent>
@@ -2445,24 +2889,151 @@
       </w:r>
       <w:r>
         <w:rPr>
-          <w:noProof/>
+          <w:lang w:eastAsia="es-AR"/>
+        </w:rPr>
+        <w:drawing>
+          <wp:anchor distT="0" distB="0" distL="114300" distR="114300" simplePos="0" relativeHeight="251661312" behindDoc="1" locked="0" layoutInCell="1" allowOverlap="1">
+            <wp:simplePos x="0" y="0"/>
+            <wp:positionH relativeFrom="margin">
+              <wp:posOffset>3554095</wp:posOffset>
+            </wp:positionH>
+            <wp:positionV relativeFrom="paragraph">
+              <wp:posOffset>3978600</wp:posOffset>
+            </wp:positionV>
+            <wp:extent cx="1375803" cy="1131105"/>
+            <wp:effectExtent l="0" t="152400" r="0" b="50165"/>
+            <wp:wrapNone/>
+            <wp:docPr id="2" name="Imagen 2"/>
+            <wp:cNvGraphicFramePr>
+              <a:graphicFrameLocks xmlns:a="http://schemas.openxmlformats.org/drawingml/2006/main" noChangeAspect="1"/>
+            </wp:cNvGraphicFramePr>
+            <a:graphic xmlns:a="http://schemas.openxmlformats.org/drawingml/2006/main">
+              <a:graphicData uri="http://schemas.openxmlformats.org/drawingml/2006/picture">
+                <pic:pic xmlns:pic="http://schemas.openxmlformats.org/drawingml/2006/picture">
+                  <pic:nvPicPr>
+                    <pic:cNvPr id="2" name="sequelize-removebg-preview.png"/>
+                    <pic:cNvPicPr/>
+                  </pic:nvPicPr>
+                  <pic:blipFill>
+                    <a:blip r:embed="rId14" cstate="print">
+                      <a:extLst>
+                        <a:ext uri="{28A0092B-C50C-407E-A947-70E740481C1C}">
+                          <a14:useLocalDpi xmlns:a14="http://schemas.microsoft.com/office/drawing/2010/main" val="0"/>
+                        </a:ext>
+                      </a:extLst>
+                    </a:blip>
+                    <a:stretch>
+                      <a:fillRect/>
+                    </a:stretch>
+                  </pic:blipFill>
+                  <pic:spPr>
+                    <a:xfrm>
+                      <a:off x="0" y="0"/>
+                      <a:ext cx="1375803" cy="1131105"/>
+                    </a:xfrm>
+                    <a:prstGeom prst="rect">
+                      <a:avLst/>
+                    </a:prstGeom>
+                    <a:ln>
+                      <a:noFill/>
+                    </a:ln>
+                    <a:effectLst>
+                      <a:outerShdw blurRad="190500" algn="tl" rotWithShape="0">
+                        <a:srgbClr val="000000">
+                          <a:alpha val="70000"/>
+                        </a:srgbClr>
+                      </a:outerShdw>
+                    </a:effectLst>
+                  </pic:spPr>
+                </pic:pic>
+              </a:graphicData>
+            </a:graphic>
+          </wp:anchor>
+        </w:drawing>
+      </w:r>
+      <w:r>
+        <w:rPr>
+          <w:lang w:eastAsia="es-AR"/>
+        </w:rPr>
+        <w:drawing>
+          <wp:anchor distT="0" distB="0" distL="114300" distR="114300" simplePos="0" relativeHeight="251663360" behindDoc="1" locked="0" layoutInCell="1" allowOverlap="1">
+            <wp:simplePos x="0" y="0"/>
+            <wp:positionH relativeFrom="column">
+              <wp:posOffset>99385</wp:posOffset>
+            </wp:positionH>
+            <wp:positionV relativeFrom="paragraph">
+              <wp:posOffset>3784747</wp:posOffset>
+            </wp:positionV>
+            <wp:extent cx="2059305" cy="1286510"/>
+            <wp:effectExtent l="0" t="95250" r="0" b="142240"/>
+            <wp:wrapNone/>
+            <wp:docPr id="7" name="Imagen 7"/>
+            <wp:cNvGraphicFramePr>
+              <a:graphicFrameLocks xmlns:a="http://schemas.openxmlformats.org/drawingml/2006/main" noChangeAspect="1"/>
+            </wp:cNvGraphicFramePr>
+            <a:graphic xmlns:a="http://schemas.openxmlformats.org/drawingml/2006/main">
+              <a:graphicData uri="http://schemas.openxmlformats.org/drawingml/2006/picture">
+                <pic:pic xmlns:pic="http://schemas.openxmlformats.org/drawingml/2006/picture">
+                  <pic:nvPicPr>
+                    <pic:cNvPr id="7" name="MySQL-removebg-preview.png"/>
+                    <pic:cNvPicPr/>
+                  </pic:nvPicPr>
+                  <pic:blipFill>
+                    <a:blip r:embed="rId15" cstate="print">
+                      <a:extLst>
+                        <a:ext uri="{28A0092B-C50C-407E-A947-70E740481C1C}">
+                          <a14:useLocalDpi xmlns:a14="http://schemas.microsoft.com/office/drawing/2010/main" val="0"/>
+                        </a:ext>
+                      </a:extLst>
+                    </a:blip>
+                    <a:stretch>
+                      <a:fillRect/>
+                    </a:stretch>
+                  </pic:blipFill>
+                  <pic:spPr>
+                    <a:xfrm>
+                      <a:off x="0" y="0"/>
+                      <a:ext cx="2059305" cy="1286510"/>
+                    </a:xfrm>
+                    <a:prstGeom prst="rect">
+                      <a:avLst/>
+                    </a:prstGeom>
+                    <a:ln>
+                      <a:noFill/>
+                    </a:ln>
+                    <a:effectLst>
+                      <a:outerShdw blurRad="190500" algn="tl" rotWithShape="0">
+                        <a:srgbClr val="000000">
+                          <a:alpha val="70000"/>
+                        </a:srgbClr>
+                      </a:outerShdw>
+                    </a:effectLst>
+                  </pic:spPr>
+                </pic:pic>
+              </a:graphicData>
+            </a:graphic>
+          </wp:anchor>
+        </w:drawing>
+      </w:r>
+      <w:r>
+        <w:rPr>
           <w:lang w:eastAsia="es-AR"/>
         </w:rPr>
         <mc:AlternateContent>
           <mc:Choice Requires="wps">
             <w:drawing>
-              <wp:anchor distT="45720" distB="45720" distL="114300" distR="114300" simplePos="0" relativeHeight="251677696" behindDoc="0" locked="0" layoutInCell="1" allowOverlap="1" wp14:anchorId="3BFAA6E1" wp14:editId="19E0D889">
+              <wp:anchor distT="45720" distB="45720" distL="114300" distR="114300" simplePos="0" relativeHeight="251679744" behindDoc="0" locked="0" layoutInCell="1" allowOverlap="1" wp14:anchorId="3BFAA6E1" wp14:editId="19E0D889">
                 <wp:simplePos x="0" y="0"/>
-                <wp:positionH relativeFrom="column">
-                  <wp:posOffset>33020</wp:posOffset>
+                <wp:positionH relativeFrom="margin">
+                  <wp:posOffset>211278</wp:posOffset>
                 </wp:positionH>
                 <wp:positionV relativeFrom="paragraph">
-                  <wp:posOffset>5478145</wp:posOffset>
+                  <wp:posOffset>3069561</wp:posOffset>
                 </wp:positionV>
-                <wp:extent cx="2249805" cy="492760"/>
-                <wp:effectExtent l="0" t="0" r="0" b="2540"/>
+                <wp:extent cx="1987550" cy="440055"/>
+                <wp:effectExtent l="0" t="0" r="0" b="0"/>
                 <wp:wrapSquare wrapText="bothSides"/>
-                <wp:docPr id="14" name="Cuadro de texto 2"/>
+                <wp:docPr id="15" name="Cuadro de texto 2"/>
                 <wp:cNvGraphicFramePr>
                   <a:graphicFrameLocks xmlns:a="http://schemas.openxmlformats.org/drawingml/2006/main"/>
                 </wp:cNvGraphicFramePr>
@@ -2475,7 +3046,7 @@
                       <wps:spPr bwMode="auto">
                         <a:xfrm>
                           <a:off x="0" y="0"/>
-                          <a:ext cx="2249805" cy="492760"/>
+                          <a:ext cx="1987550" cy="440055"/>
                         </a:xfrm>
                         <a:prstGeom prst="rect">
                           <a:avLst/>
@@ -2504,9 +3075,15 @@
                           <w:p>
                             <w:pPr>
                               <w:jc w:val="center"/>
+                              <w:rPr>
+                                <w:lang w:val="es-ES"/>
+                              </w:rPr>
                             </w:pPr>
                             <w:r>
-                              <w:t>Sistema de gestión de bases de datos relacional</w:t>
+                              <w:rPr>
+                                <w:lang w:val="es-ES"/>
+                              </w:rPr>
+                              <w:t>Librería utilizada para la creación de los gráficos</w:t>
                             </w:r>
                           </w:p>
                         </w:txbxContent>
@@ -2528,20 +3105,26 @@
           </mc:Choice>
           <mc:Fallback>
             <w:pict>
-              <v:shape w14:anchorId="3BFAA6E1" id="_x0000_s1029" type="#_x0000_t202" style="position:absolute;margin-left:2.6pt;margin-top:431.35pt;width:177.15pt;height:38.8pt;z-index:251677696;visibility:visible;mso-wrap-style:square;mso-width-percent:0;mso-height-percent:0;mso-wrap-distance-left:9pt;mso-wrap-distance-top:3.6pt;mso-wrap-distance-right:9pt;mso-wrap-distance-bottom:3.6pt;mso-position-horizontal:absolute;mso-position-horizontal-relative:text;mso-position-vertical:absolute;mso-position-vertical-relative:text;mso-width-percent:0;mso-height-percent:0;mso-width-relative:margin;mso-height-relative:margin;v-text-anchor:top" o:gfxdata="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" filled="f" stroked="f">
+              <v:shape w14:anchorId="3BFAA6E1" id="_x0000_s1032" type="#_x0000_t202" style="position:absolute;margin-left:16.65pt;margin-top:241.7pt;width:156.5pt;height:34.65pt;z-index:251679744;visibility:visible;mso-wrap-style:square;mso-width-percent:0;mso-height-percent:0;mso-wrap-distance-left:9pt;mso-wrap-distance-top:3.6pt;mso-wrap-distance-right:9pt;mso-wrap-distance-bottom:3.6pt;mso-position-horizontal:absolute;mso-position-horizontal-relative:margin;mso-position-vertical:absolute;mso-position-vertical-relative:text;mso-width-percent:0;mso-height-percent:0;mso-width-relative:margin;mso-height-relative:margin;v-text-anchor:top" o:gfxdata="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" filled="f" stroked="f">
                 <v:textbox>
                   <w:txbxContent>
                     <w:p>
                       <w:pPr>
                         <w:jc w:val="center"/>
+                        <w:rPr>
+                          <w:lang w:val="es-ES"/>
+                        </w:rPr>
                       </w:pPr>
                       <w:r>
-                        <w:t>Sistema de gestión de bases de datos relacional</w:t>
+                        <w:rPr>
+                          <w:lang w:val="es-ES"/>
+                        </w:rPr>
+                        <w:t>Librería utilizada para la creación de los gráficos</w:t>
                       </w:r>
                     </w:p>
                   </w:txbxContent>
                 </v:textbox>
-                <w10:wrap type="square"/>
+                <w10:wrap type="square" anchorx="margin"/>
               </v:shape>
             </w:pict>
           </mc:Fallback>
@@ -2549,7 +3132,6 @@
       </w:r>
       <w:r>
         <w:rPr>
-          <w:noProof/>
           <w:lang w:eastAsia="es-AR"/>
         </w:rPr>
         <mc:AlternateContent>
@@ -2558,10 +3140,10 @@
               <wp:anchor distT="45720" distB="45720" distL="114300" distR="114300" simplePos="0" relativeHeight="251683840" behindDoc="0" locked="0" layoutInCell="1" allowOverlap="1" wp14:anchorId="3BFAA6E1" wp14:editId="19E0D889">
                 <wp:simplePos x="0" y="0"/>
                 <wp:positionH relativeFrom="margin">
-                  <wp:align>right</wp:align>
+                  <wp:posOffset>3421380</wp:posOffset>
                 </wp:positionH>
                 <wp:positionV relativeFrom="paragraph">
-                  <wp:posOffset>3418481</wp:posOffset>
+                  <wp:posOffset>3073164</wp:posOffset>
                 </wp:positionV>
                 <wp:extent cx="2265680" cy="468630"/>
                 <wp:effectExtent l="0" t="0" r="0" b="7620"/>
@@ -2610,113 +3192,16 @@
                               <w:jc w:val="center"/>
                             </w:pPr>
                             <w:r>
-                              <w:t xml:space="preserve">Librería de estilos y animaciones para </w:t>
+                              <w:t>Librería</w:t>
                             </w:r>
-                            <w:proofErr w:type="spellStart"/>
                             <w:r>
-                              <w:t>react</w:t>
+                              <w:t xml:space="preserve"> utilizada para los</w:t>
                             </w:r>
-                            <w:proofErr w:type="spellEnd"/>
-                          </w:p>
-                        </w:txbxContent>
-                      </wps:txbx>
-                      <wps:bodyPr rot="0" vert="horz" wrap="square" lIns="91440" tIns="45720" rIns="91440" bIns="45720" anchor="t" anchorCtr="0">
-                        <a:noAutofit/>
-                      </wps:bodyPr>
-                    </wps:wsp>
-                  </a:graphicData>
-                </a:graphic>
-                <wp14:sizeRelH relativeFrom="margin">
-                  <wp14:pctWidth>0</wp14:pctWidth>
-                </wp14:sizeRelH>
-                <wp14:sizeRelV relativeFrom="margin">
-                  <wp14:pctHeight>0</wp14:pctHeight>
-                </wp14:sizeRelV>
-              </wp:anchor>
-            </w:drawing>
-          </mc:Choice>
-          <mc:Fallback>
-            <w:pict>
-              <v:shape w14:anchorId="3BFAA6E1" id="_x0000_s1030" type="#_x0000_t202" style="position:absolute;margin-left:127.2pt;margin-top:269.15pt;width:178.4pt;height:36.9pt;z-index:251683840;visibility:visible;mso-wrap-style:square;mso-width-percent:0;mso-height-percent:0;mso-wrap-distance-left:9pt;mso-wrap-distance-top:3.6pt;mso-wrap-distance-right:9pt;mso-wrap-distance-bottom:3.6pt;mso-position-horizontal:right;mso-position-horizontal-relative:margin;mso-position-vertical:absolute;mso-position-vertical-relative:text;mso-width-percent:0;mso-height-percent:0;mso-width-relative:margin;mso-height-relative:margin;v-text-anchor:top" o:gfxdata="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" filled="f" stroked="f">
-                <v:textbox>
-                  <w:txbxContent>
-                    <w:p>
-                      <w:pPr>
-                        <w:jc w:val="center"/>
-                      </w:pPr>
-                      <w:r>
-                        <w:t>Librería de estilos y animaciones para react</w:t>
-                      </w:r>
-                    </w:p>
-                  </w:txbxContent>
-                </v:textbox>
-                <w10:wrap type="square" anchorx="margin"/>
-              </v:shape>
-            </w:pict>
-          </mc:Fallback>
-        </mc:AlternateContent>
-      </w:r>
-      <w:r>
-        <w:rPr>
-          <w:noProof/>
-          <w:lang w:eastAsia="es-AR"/>
-        </w:rPr>
-        <mc:AlternateContent>
-          <mc:Choice Requires="wps">
-            <w:drawing>
-              <wp:anchor distT="45720" distB="45720" distL="114300" distR="114300" simplePos="0" relativeHeight="251679744" behindDoc="0" locked="0" layoutInCell="1" allowOverlap="1" wp14:anchorId="3BFAA6E1" wp14:editId="19E0D889">
-                <wp:simplePos x="0" y="0"/>
-                <wp:positionH relativeFrom="margin">
-                  <wp:posOffset>159027</wp:posOffset>
-                </wp:positionH>
-                <wp:positionV relativeFrom="paragraph">
-                  <wp:posOffset>3442307</wp:posOffset>
-                </wp:positionV>
-                <wp:extent cx="1987550" cy="278130"/>
-                <wp:effectExtent l="0" t="0" r="0" b="7620"/>
-                <wp:wrapSquare wrapText="bothSides"/>
-                <wp:docPr id="15" name="Cuadro de texto 2"/>
-                <wp:cNvGraphicFramePr>
-                  <a:graphicFrameLocks xmlns:a="http://schemas.openxmlformats.org/drawingml/2006/main"/>
-                </wp:cNvGraphicFramePr>
-                <a:graphic xmlns:a="http://schemas.openxmlformats.org/drawingml/2006/main">
-                  <a:graphicData uri="http://schemas.microsoft.com/office/word/2010/wordprocessingShape">
-                    <wps:wsp>
-                      <wps:cNvSpPr txBox="1">
-                        <a:spLocks noChangeArrowheads="1"/>
-                      </wps:cNvSpPr>
-                      <wps:spPr bwMode="auto">
-                        <a:xfrm>
-                          <a:off x="0" y="0"/>
-                          <a:ext cx="1987550" cy="278130"/>
-                        </a:xfrm>
-                        <a:prstGeom prst="rect">
-                          <a:avLst/>
-                        </a:prstGeom>
-                        <a:noFill/>
-                        <a:ln>
-                          <a:noFill/>
-                        </a:ln>
-                      </wps:spPr>
-                      <wps:style>
-                        <a:lnRef idx="0">
-                          <a:scrgbClr r="0" g="0" b="0"/>
-                        </a:lnRef>
-                        <a:fillRef idx="0">
-                          <a:scrgbClr r="0" g="0" b="0"/>
-                        </a:fillRef>
-                        <a:effectRef idx="0">
-                          <a:scrgbClr r="0" g="0" b="0"/>
-                        </a:effectRef>
-                        <a:fontRef idx="minor">
-                          <a:schemeClr val="dk1"/>
-                        </a:fontRef>
-                      </wps:style>
-                      <wps:txbx>
-                        <w:txbxContent>
-                          <w:p>
                             <w:r>
-                              <w:t>Librería de visualización de Datos</w:t>
+                              <w:t xml:space="preserve"> </w:t>
+                            </w:r>
+                            <w:r>
+                              <w:t>componentes</w:t>
                             </w:r>
                           </w:p>
                         </w:txbxContent>
@@ -2738,12 +3223,24 @@
           </mc:Choice>
           <mc:Fallback>
             <w:pict>
-              <v:shape w14:anchorId="3BFAA6E1" id="_x0000_s1031" type="#_x0000_t202" style="position:absolute;margin-left:12.5pt;margin-top:271.05pt;width:156.5pt;height:21.9pt;z-index:251679744;visibility:visible;mso-wrap-style:square;mso-width-percent:0;mso-height-percent:0;mso-wrap-distance-left:9pt;mso-wrap-distance-top:3.6pt;mso-wrap-distance-right:9pt;mso-wrap-distance-bottom:3.6pt;mso-position-horizontal:absolute;mso-position-horizontal-relative:margin;mso-position-vertical:absolute;mso-position-vertical-relative:text;mso-width-percent:0;mso-height-percent:0;mso-width-relative:margin;mso-height-relative:margin;v-text-anchor:top" o:gfxdata="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" filled="f" stroked="f">
+              <v:shape w14:anchorId="3BFAA6E1" id="_x0000_s1033" type="#_x0000_t202" style="position:absolute;margin-left:269.4pt;margin-top:242pt;width:178.4pt;height:36.9pt;z-index:251683840;visibility:visible;mso-wrap-style:square;mso-width-percent:0;mso-height-percent:0;mso-wrap-distance-left:9pt;mso-wrap-distance-top:3.6pt;mso-wrap-distance-right:9pt;mso-wrap-distance-bottom:3.6pt;mso-position-horizontal:absolute;mso-position-horizontal-relative:margin;mso-position-vertical:absolute;mso-position-vertical-relative:text;mso-width-percent:0;mso-height-percent:0;mso-width-relative:margin;mso-height-relative:margin;v-text-anchor:top" o:gfxdata="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" filled="f" stroked="f">
                 <v:textbox>
                   <w:txbxContent>
                     <w:p>
+                      <w:pPr>
+                        <w:jc w:val="center"/>
+                      </w:pPr>
                       <w:r>
-                        <w:t>Librería de visualización de Datos</w:t>
+                        <w:t>Librería</w:t>
+                      </w:r>
+                      <w:r>
+                        <w:t xml:space="preserve"> utilizada para los</w:t>
+                      </w:r>
+                      <w:r>
+                        <w:t xml:space="preserve"> </w:t>
+                      </w:r>
+                      <w:r>
+                        <w:t>componentes</w:t>
                       </w:r>
                     </w:p>
                   </w:txbxContent>
@@ -2756,7 +3253,134 @@
       </w:r>
       <w:r>
         <w:rPr>
-          <w:noProof/>
+          <w:lang w:eastAsia="es-AR"/>
+        </w:rPr>
+        <w:drawing>
+          <wp:anchor distT="0" distB="0" distL="114300" distR="114300" simplePos="0" relativeHeight="251662336" behindDoc="1" locked="0" layoutInCell="1" allowOverlap="1">
+            <wp:simplePos x="0" y="0"/>
+            <wp:positionH relativeFrom="margin">
+              <wp:align>right</wp:align>
+            </wp:positionH>
+            <wp:positionV relativeFrom="paragraph">
+              <wp:posOffset>2397065</wp:posOffset>
+            </wp:positionV>
+            <wp:extent cx="1788795" cy="1004570"/>
+            <wp:effectExtent l="0" t="0" r="0" b="0"/>
+            <wp:wrapNone/>
+            <wp:docPr id="6" name="Imagen 6"/>
+            <wp:cNvGraphicFramePr>
+              <a:graphicFrameLocks xmlns:a="http://schemas.openxmlformats.org/drawingml/2006/main" noChangeAspect="1"/>
+            </wp:cNvGraphicFramePr>
+            <a:graphic xmlns:a="http://schemas.openxmlformats.org/drawingml/2006/main">
+              <a:graphicData uri="http://schemas.openxmlformats.org/drawingml/2006/picture">
+                <pic:pic xmlns:pic="http://schemas.openxmlformats.org/drawingml/2006/picture">
+                  <pic:nvPicPr>
+                    <pic:cNvPr id="6" name="material-removebg-preview.png"/>
+                    <pic:cNvPicPr/>
+                  </pic:nvPicPr>
+                  <pic:blipFill>
+                    <a:blip r:embed="rId16" cstate="print">
+                      <a:extLst>
+                        <a:ext uri="{28A0092B-C50C-407E-A947-70E740481C1C}">
+                          <a14:useLocalDpi xmlns:a14="http://schemas.microsoft.com/office/drawing/2010/main" val="0"/>
+                        </a:ext>
+                      </a:extLst>
+                    </a:blip>
+                    <a:stretch>
+                      <a:fillRect/>
+                    </a:stretch>
+                  </pic:blipFill>
+                  <pic:spPr>
+                    <a:xfrm>
+                      <a:off x="0" y="0"/>
+                      <a:ext cx="1788795" cy="1004570"/>
+                    </a:xfrm>
+                    <a:prstGeom prst="rect">
+                      <a:avLst/>
+                    </a:prstGeom>
+                    <a:ln>
+                      <a:noFill/>
+                    </a:ln>
+                    <a:effectLst>
+                      <a:outerShdw blurRad="190500" algn="tl" rotWithShape="0">
+                        <a:srgbClr val="000000">
+                          <a:alpha val="70000"/>
+                        </a:srgbClr>
+                      </a:outerShdw>
+                    </a:effectLst>
+                  </pic:spPr>
+                </pic:pic>
+              </a:graphicData>
+            </a:graphic>
+          </wp:anchor>
+        </w:drawing>
+      </w:r>
+      <w:r>
+        <w:rPr>
+          <w:lang w:eastAsia="es-AR"/>
+        </w:rPr>
+        <w:drawing>
+          <wp:anchor distT="0" distB="0" distL="114300" distR="114300" simplePos="0" relativeHeight="251666432" behindDoc="1" locked="0" layoutInCell="1" allowOverlap="1">
+            <wp:simplePos x="0" y="0"/>
+            <wp:positionH relativeFrom="margin">
+              <wp:align>left</wp:align>
+            </wp:positionH>
+            <wp:positionV relativeFrom="paragraph">
+              <wp:posOffset>2609023</wp:posOffset>
+            </wp:positionV>
+            <wp:extent cx="2355215" cy="492760"/>
+            <wp:effectExtent l="19050" t="38100" r="45085" b="21590"/>
+            <wp:wrapNone/>
+            <wp:docPr id="9" name="Imagen 9"/>
+            <wp:cNvGraphicFramePr>
+              <a:graphicFrameLocks xmlns:a="http://schemas.openxmlformats.org/drawingml/2006/main" noChangeAspect="1"/>
+            </wp:cNvGraphicFramePr>
+            <a:graphic xmlns:a="http://schemas.openxmlformats.org/drawingml/2006/main">
+              <a:graphicData uri="http://schemas.openxmlformats.org/drawingml/2006/picture">
+                <pic:pic xmlns:pic="http://schemas.openxmlformats.org/drawingml/2006/picture">
+                  <pic:nvPicPr>
+                    <pic:cNvPr id="9" name="recharts-removebg-preview.png"/>
+                    <pic:cNvPicPr/>
+                  </pic:nvPicPr>
+                  <pic:blipFill>
+                    <a:blip r:embed="rId17" cstate="print">
+                      <a:extLst>
+                        <a:ext uri="{28A0092B-C50C-407E-A947-70E740481C1C}">
+                          <a14:useLocalDpi xmlns:a14="http://schemas.microsoft.com/office/drawing/2010/main" val="0"/>
+                        </a:ext>
+                      </a:extLst>
+                    </a:blip>
+                    <a:stretch>
+                      <a:fillRect/>
+                    </a:stretch>
+                  </pic:blipFill>
+                  <pic:spPr>
+                    <a:xfrm>
+                      <a:off x="0" y="0"/>
+                      <a:ext cx="2355215" cy="492760"/>
+                    </a:xfrm>
+                    <a:prstGeom prst="rect">
+                      <a:avLst/>
+                    </a:prstGeom>
+                    <a:ln>
+                      <a:noFill/>
+                    </a:ln>
+                    <a:effectLst>
+                      <a:outerShdw blurRad="190500" algn="tl" rotWithShape="0">
+                        <a:srgbClr val="000000">
+                          <a:alpha val="70000"/>
+                        </a:srgbClr>
+                      </a:outerShdw>
+                    </a:effectLst>
+                  </pic:spPr>
+                </pic:pic>
+              </a:graphicData>
+            </a:graphic>
+          </wp:anchor>
+        </w:drawing>
+      </w:r>
+      <w:r>
+        <w:rPr>
           <w:lang w:eastAsia="es-AR"/>
         </w:rPr>
         <mc:AlternateContent>
@@ -2764,11 +3388,11 @@
             <w:drawing>
               <wp:anchor distT="45720" distB="45720" distL="114300" distR="114300" simplePos="0" relativeHeight="251681792" behindDoc="0" locked="0" layoutInCell="1" allowOverlap="1" wp14:anchorId="3BFAA6E1" wp14:editId="19E0D889">
                 <wp:simplePos x="0" y="0"/>
-                <wp:positionH relativeFrom="column">
-                  <wp:posOffset>1280795</wp:posOffset>
+                <wp:positionH relativeFrom="margin">
+                  <wp:align>center</wp:align>
                 </wp:positionH>
                 <wp:positionV relativeFrom="paragraph">
-                  <wp:posOffset>2281555</wp:posOffset>
+                  <wp:posOffset>1877518</wp:posOffset>
                 </wp:positionV>
                 <wp:extent cx="2877185" cy="612140"/>
                 <wp:effectExtent l="0" t="0" r="0" b="0"/>
@@ -2820,7 +3444,10 @@
                               <w:t>Librería</w:t>
                             </w:r>
                             <w:r>
-                              <w:t xml:space="preserve"> JavaScript de código abierto diseñada para crear interfaces de usuario</w:t>
+                              <w:t xml:space="preserve"> con la que se creó las </w:t>
+                            </w:r>
+                            <w:r>
+                              <w:t>interfaces de usuario</w:t>
                             </w:r>
                             <w:r>
                               <w:t>,</w:t>
@@ -2848,7 +3475,7 @@
           </mc:Choice>
           <mc:Fallback>
             <w:pict>
-              <v:shape w14:anchorId="3BFAA6E1" id="_x0000_s1032" type="#_x0000_t202" style="position:absolute;margin-left:100.85pt;margin-top:179.65pt;width:226.55pt;height:48.2pt;z-index:251681792;visibility:visible;mso-wrap-style:square;mso-width-percent:0;mso-height-percent:0;mso-wrap-distance-left:9pt;mso-wrap-distance-top:3.6pt;mso-wrap-distance-right:9pt;mso-wrap-distance-bottom:3.6pt;mso-position-horizontal:absolute;mso-position-horizontal-relative:text;mso-position-vertical:absolute;mso-position-vertical-relative:text;mso-width-percent:0;mso-height-percent:0;mso-width-relative:margin;mso-height-relative:margin;v-text-anchor:top" o:gfxdata="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" filled="f" stroked="f">
+              <v:shape w14:anchorId="3BFAA6E1" id="_x0000_s1034" type="#_x0000_t202" style="position:absolute;margin-left:0;margin-top:147.85pt;width:226.55pt;height:48.2pt;z-index:251681792;visibility:visible;mso-wrap-style:square;mso-width-percent:0;mso-height-percent:0;mso-wrap-distance-left:9pt;mso-wrap-distance-top:3.6pt;mso-wrap-distance-right:9pt;mso-wrap-distance-bottom:3.6pt;mso-position-horizontal:center;mso-position-horizontal-relative:margin;mso-position-vertical:absolute;mso-position-vertical-relative:text;mso-width-percent:0;mso-height-percent:0;mso-width-relative:margin;mso-height-relative:margin;v-text-anchor:top" o:gfxdata="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" filled="f" stroked="f">
                 <v:textbox>
                   <w:txbxContent>
                     <w:p>
@@ -2859,7 +3486,10 @@
                         <w:t>Librería</w:t>
                       </w:r>
                       <w:r>
-                        <w:t xml:space="preserve"> JavaScript de código abierto diseñada para crear interfaces de usuario</w:t>
+                        <w:t xml:space="preserve"> con la que se creó las </w:t>
+                      </w:r>
+                      <w:r>
+                        <w:t>interfaces de usuario</w:t>
                       </w:r>
                       <w:r>
                         <w:t>,</w:t>
@@ -2870,7 +3500,7 @@
                     </w:p>
                   </w:txbxContent>
                 </v:textbox>
-                <w10:wrap type="square"/>
+                <w10:wrap type="square" anchorx="margin"/>
               </v:shape>
             </w:pict>
           </mc:Fallback>
@@ -2878,24 +3508,151 @@
       </w:r>
       <w:r>
         <w:rPr>
-          <w:noProof/>
+          <w:lang w:eastAsia="es-AR"/>
+        </w:rPr>
+        <w:drawing>
+          <wp:anchor distT="0" distB="0" distL="114300" distR="114300" simplePos="0" relativeHeight="251664384" behindDoc="1" locked="0" layoutInCell="1" allowOverlap="1">
+            <wp:simplePos x="0" y="0"/>
+            <wp:positionH relativeFrom="margin">
+              <wp:posOffset>1659801</wp:posOffset>
+            </wp:positionH>
+            <wp:positionV relativeFrom="paragraph">
+              <wp:posOffset>188417</wp:posOffset>
+            </wp:positionV>
+            <wp:extent cx="1781175" cy="1717040"/>
+            <wp:effectExtent l="19050" t="0" r="9525" b="54610"/>
+            <wp:wrapNone/>
+            <wp:docPr id="8" name="Imagen 8"/>
+            <wp:cNvGraphicFramePr>
+              <a:graphicFrameLocks xmlns:a="http://schemas.openxmlformats.org/drawingml/2006/main" noChangeAspect="1"/>
+            </wp:cNvGraphicFramePr>
+            <a:graphic xmlns:a="http://schemas.openxmlformats.org/drawingml/2006/main">
+              <a:graphicData uri="http://schemas.openxmlformats.org/drawingml/2006/picture">
+                <pic:pic xmlns:pic="http://schemas.openxmlformats.org/drawingml/2006/picture">
+                  <pic:nvPicPr>
+                    <pic:cNvPr id="8" name="react-removebg-preview.png"/>
+                    <pic:cNvPicPr/>
+                  </pic:nvPicPr>
+                  <pic:blipFill>
+                    <a:blip r:embed="rId18">
+                      <a:extLst>
+                        <a:ext uri="{28A0092B-C50C-407E-A947-70E740481C1C}">
+                          <a14:useLocalDpi xmlns:a14="http://schemas.microsoft.com/office/drawing/2010/main" val="0"/>
+                        </a:ext>
+                      </a:extLst>
+                    </a:blip>
+                    <a:stretch>
+                      <a:fillRect/>
+                    </a:stretch>
+                  </pic:blipFill>
+                  <pic:spPr>
+                    <a:xfrm>
+                      <a:off x="0" y="0"/>
+                      <a:ext cx="1781175" cy="1717040"/>
+                    </a:xfrm>
+                    <a:prstGeom prst="rect">
+                      <a:avLst/>
+                    </a:prstGeom>
+                    <a:ln>
+                      <a:noFill/>
+                    </a:ln>
+                    <a:effectLst>
+                      <a:outerShdw blurRad="190500" algn="tl" rotWithShape="0">
+                        <a:srgbClr val="000000">
+                          <a:alpha val="70000"/>
+                        </a:srgbClr>
+                      </a:outerShdw>
+                    </a:effectLst>
+                  </pic:spPr>
+                </pic:pic>
+              </a:graphicData>
+            </a:graphic>
+          </wp:anchor>
+        </w:drawing>
+      </w:r>
+      <w:r>
+        <w:rPr>
+          <w:lang w:eastAsia="es-AR"/>
+        </w:rPr>
+        <w:drawing>
+          <wp:anchor distT="0" distB="0" distL="114300" distR="114300" simplePos="0" relativeHeight="251667456" behindDoc="1" locked="0" layoutInCell="1" allowOverlap="1">
+            <wp:simplePos x="0" y="0"/>
+            <wp:positionH relativeFrom="margin">
+              <wp:posOffset>3030959</wp:posOffset>
+            </wp:positionH>
+            <wp:positionV relativeFrom="paragraph">
+              <wp:posOffset>5827557</wp:posOffset>
+            </wp:positionV>
+            <wp:extent cx="2385392" cy="1192696"/>
+            <wp:effectExtent l="0" t="0" r="15240" b="0"/>
+            <wp:wrapNone/>
+            <wp:docPr id="10" name="Imagen 10"/>
+            <wp:cNvGraphicFramePr>
+              <a:graphicFrameLocks xmlns:a="http://schemas.openxmlformats.org/drawingml/2006/main" noChangeAspect="1"/>
+            </wp:cNvGraphicFramePr>
+            <a:graphic xmlns:a="http://schemas.openxmlformats.org/drawingml/2006/main">
+              <a:graphicData uri="http://schemas.openxmlformats.org/drawingml/2006/picture">
+                <pic:pic xmlns:pic="http://schemas.openxmlformats.org/drawingml/2006/picture">
+                  <pic:nvPicPr>
+                    <pic:cNvPr id="10" name="tailwind-removebg-preview.png"/>
+                    <pic:cNvPicPr/>
+                  </pic:nvPicPr>
+                  <pic:blipFill>
+                    <a:blip r:embed="rId19">
+                      <a:extLst>
+                        <a:ext uri="{28A0092B-C50C-407E-A947-70E740481C1C}">
+                          <a14:useLocalDpi xmlns:a14="http://schemas.microsoft.com/office/drawing/2010/main" val="0"/>
+                        </a:ext>
+                      </a:extLst>
+                    </a:blip>
+                    <a:stretch>
+                      <a:fillRect/>
+                    </a:stretch>
+                  </pic:blipFill>
+                  <pic:spPr>
+                    <a:xfrm>
+                      <a:off x="0" y="0"/>
+                      <a:ext cx="2385392" cy="1192696"/>
+                    </a:xfrm>
+                    <a:prstGeom prst="rect">
+                      <a:avLst/>
+                    </a:prstGeom>
+                    <a:ln>
+                      <a:noFill/>
+                    </a:ln>
+                    <a:effectLst>
+                      <a:outerShdw blurRad="190500" algn="tl" rotWithShape="0">
+                        <a:srgbClr val="000000">
+                          <a:alpha val="70000"/>
+                        </a:srgbClr>
+                      </a:outerShdw>
+                    </a:effectLst>
+                  </pic:spPr>
+                </pic:pic>
+              </a:graphicData>
+            </a:graphic>
+          </wp:anchor>
+        </w:drawing>
+      </w:r>
+      <w:r>
+        <w:rPr>
           <w:lang w:eastAsia="es-AR"/>
         </w:rPr>
         <mc:AlternateContent>
           <mc:Choice Requires="wps">
             <w:drawing>
-              <wp:anchor distT="45720" distB="45720" distL="114300" distR="114300" simplePos="0" relativeHeight="251671552" behindDoc="0" locked="0" layoutInCell="1" allowOverlap="1" wp14:anchorId="3BFAA6E1" wp14:editId="19E0D889">
+              <wp:anchor distT="45720" distB="45720" distL="114300" distR="114300" simplePos="0" relativeHeight="251669504" behindDoc="0" locked="0" layoutInCell="1" allowOverlap="1">
                 <wp:simplePos x="0" y="0"/>
                 <wp:positionH relativeFrom="column">
-                  <wp:posOffset>3578860</wp:posOffset>
+                  <wp:posOffset>72390</wp:posOffset>
                 </wp:positionH>
                 <wp:positionV relativeFrom="paragraph">
-                  <wp:posOffset>699135</wp:posOffset>
+                  <wp:posOffset>422910</wp:posOffset>
                 </wp:positionV>
-                <wp:extent cx="1661795" cy="246380"/>
-                <wp:effectExtent l="0" t="0" r="0" b="1270"/>
+                <wp:extent cx="1518285" cy="447675"/>
+                <wp:effectExtent l="0" t="0" r="0" b="9525"/>
                 <wp:wrapSquare wrapText="bothSides"/>
-                <wp:docPr id="11" name="Cuadro de texto 2"/>
+                <wp:docPr id="217" name="Cuadro de texto 2"/>
                 <wp:cNvGraphicFramePr>
                   <a:graphicFrameLocks xmlns:a="http://schemas.openxmlformats.org/drawingml/2006/main"/>
                 </wp:cNvGraphicFramePr>
@@ -2908,7 +3665,7 @@
                       <wps:spPr bwMode="auto">
                         <a:xfrm>
                           <a:off x="0" y="0"/>
-                          <a:ext cx="1661795" cy="246380"/>
+                          <a:ext cx="1518285" cy="447675"/>
                         </a:xfrm>
                         <a:prstGeom prst="rect">
                           <a:avLst/>
@@ -2936,7 +3693,13 @@
                         <w:txbxContent>
                           <w:p>
                             <w:r>
-                              <w:t>Lenguaje de programación</w:t>
+                              <w:t>Ges</w:t>
+                            </w:r>
+                            <w:r>
+                              <w:t>tor con el que se creó el</w:t>
+                            </w:r>
+                            <w:r>
+                              <w:t xml:space="preserve"> código fuente.</w:t>
                             </w:r>
                           </w:p>
                         </w:txbxContent>
@@ -2958,12 +3721,18 @@
           </mc:Choice>
           <mc:Fallback>
             <w:pict>
-              <v:shape w14:anchorId="3BFAA6E1" id="_x0000_s1033" type="#_x0000_t202" style="position:absolute;margin-left:281.8pt;margin-top:55.05pt;width:130.85pt;height:19.4pt;z-index:251671552;visibility:visible;mso-wrap-style:square;mso-width-percent:0;mso-height-percent:0;mso-wrap-distance-left:9pt;mso-wrap-distance-top:3.6pt;mso-wrap-distance-right:9pt;mso-wrap-distance-bottom:3.6pt;mso-position-horizontal:absolute;mso-position-horizontal-relative:text;mso-position-vertical:absolute;mso-position-vertical-relative:text;mso-width-percent:0;mso-height-percent:0;mso-width-relative:margin;mso-height-relative:margin;v-text-anchor:top" o:gfxdata="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" filled="f" stroked="f">
+              <v:shape id="_x0000_s1035" type="#_x0000_t202" style="position:absolute;margin-left:5.7pt;margin-top:33.3pt;width:119.55pt;height:35.25pt;z-index:251669504;visibility:visible;mso-wrap-style:square;mso-width-percent:0;mso-height-percent:0;mso-wrap-distance-left:9pt;mso-wrap-distance-top:3.6pt;mso-wrap-distance-right:9pt;mso-wrap-distance-bottom:3.6pt;mso-position-horizontal:absolute;mso-position-horizontal-relative:text;mso-position-vertical:absolute;mso-position-vertical-relative:text;mso-width-percent:0;mso-height-percent:0;mso-width-relative:margin;mso-height-relative:margin;v-text-anchor:top" o:gfxdata="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" filled="f" stroked="f">
                 <v:textbox>
                   <w:txbxContent>
                     <w:p>
                       <w:r>
-                        <w:t>Lenguaje de programación</w:t>
+                        <w:t>Ges</w:t>
+                      </w:r>
+                      <w:r>
+                        <w:t>tor con el que se creó el</w:t>
+                      </w:r>
+                      <w:r>
+                        <w:t xml:space="preserve"> código fuente.</w:t>
                       </w:r>
                     </w:p>
                   </w:txbxContent>
@@ -2976,24 +3745,23 @@
       </w:r>
       <w:r>
         <w:rPr>
-          <w:noProof/>
           <w:lang w:eastAsia="es-AR"/>
         </w:rPr>
         <mc:AlternateContent>
           <mc:Choice Requires="wps">
             <w:drawing>
-              <wp:anchor distT="45720" distB="45720" distL="114300" distR="114300" simplePos="0" relativeHeight="251669504" behindDoc="0" locked="0" layoutInCell="1" allowOverlap="1">
+              <wp:anchor distT="45720" distB="45720" distL="114300" distR="114300" simplePos="0" relativeHeight="251671552" behindDoc="0" locked="0" layoutInCell="1" allowOverlap="1" wp14:anchorId="3BFAA6E1" wp14:editId="19E0D889">
                 <wp:simplePos x="0" y="0"/>
-                <wp:positionH relativeFrom="column">
-                  <wp:posOffset>72776</wp:posOffset>
+                <wp:positionH relativeFrom="margin">
+                  <wp:align>right</wp:align>
                 </wp:positionH>
                 <wp:positionV relativeFrom="paragraph">
-                  <wp:posOffset>421005</wp:posOffset>
+                  <wp:posOffset>612775</wp:posOffset>
                 </wp:positionV>
-                <wp:extent cx="1518285" cy="246380"/>
-                <wp:effectExtent l="0" t="0" r="0" b="1270"/>
+                <wp:extent cx="1818005" cy="466725"/>
+                <wp:effectExtent l="0" t="0" r="0" b="9525"/>
                 <wp:wrapSquare wrapText="bothSides"/>
-                <wp:docPr id="217" name="Cuadro de texto 2"/>
+                <wp:docPr id="11" name="Cuadro de texto 2"/>
                 <wp:cNvGraphicFramePr>
                   <a:graphicFrameLocks xmlns:a="http://schemas.openxmlformats.org/drawingml/2006/main"/>
                 </wp:cNvGraphicFramePr>
@@ -3006,7 +3774,7 @@
                       <wps:spPr bwMode="auto">
                         <a:xfrm>
                           <a:off x="0" y="0"/>
-                          <a:ext cx="1518285" cy="246380"/>
+                          <a:ext cx="1818005" cy="466725"/>
                         </a:xfrm>
                         <a:prstGeom prst="rect">
                           <a:avLst/>
@@ -3034,7 +3802,7 @@
                         <w:txbxContent>
                           <w:p>
                             <w:r>
-                              <w:t>Editor de código fuente</w:t>
+                              <w:t>Utilizado como lenguaje principal de programación</w:t>
                             </w:r>
                           </w:p>
                         </w:txbxContent>
@@ -3056,352 +3824,26 @@
           </mc:Choice>
           <mc:Fallback>
             <w:pict>
-              <v:shape id="_x0000_s1034" type="#_x0000_t202" style="position:absolute;margin-left:5.75pt;margin-top:33.15pt;width:119.55pt;height:19.4pt;z-index:251669504;visibility:visible;mso-wrap-style:square;mso-width-percent:0;mso-height-percent:0;mso-wrap-distance-left:9pt;mso-wrap-distance-top:3.6pt;mso-wrap-distance-right:9pt;mso-wrap-distance-bottom:3.6pt;mso-position-horizontal:absolute;mso-position-horizontal-relative:text;mso-position-vertical:absolute;mso-position-vertical-relative:text;mso-width-percent:0;mso-height-percent:0;mso-width-relative:margin;mso-height-relative:margin;v-text-anchor:top" o:gfxdata="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" filled="f" stroked="f">
+              <v:shape w14:anchorId="3BFAA6E1" id="_x0000_s1036" type="#_x0000_t202" style="position:absolute;margin-left:91.95pt;margin-top:48.25pt;width:143.15pt;height:36.75pt;z-index:251671552;visibility:visible;mso-wrap-style:square;mso-width-percent:0;mso-height-percent:0;mso-wrap-distance-left:9pt;mso-wrap-distance-top:3.6pt;mso-wrap-distance-right:9pt;mso-wrap-distance-bottom:3.6pt;mso-position-horizontal:right;mso-position-horizontal-relative:margin;mso-position-vertical:absolute;mso-position-vertical-relative:text;mso-width-percent:0;mso-height-percent:0;mso-width-relative:margin;mso-height-relative:margin;v-text-anchor:top" o:gfxdata="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" filled="f" stroked="f">
                 <v:textbox>
                   <w:txbxContent>
                     <w:p>
                       <w:r>
-                        <w:t>Editor de código fuente</w:t>
+                        <w:t>Utilizado como lenguaje principal de programación</w:t>
                       </w:r>
                     </w:p>
                   </w:txbxContent>
                 </v:textbox>
-                <w10:wrap type="square"/>
+                <w10:wrap type="square" anchorx="margin"/>
               </v:shape>
             </w:pict>
           </mc:Fallback>
         </mc:AlternateContent>
       </w:r>
-      <w:r>
-        <w:rPr>
-          <w:noProof/>
-          <w:lang w:eastAsia="es-AR"/>
-        </w:rPr>
-        <w:drawing>
-          <wp:anchor distT="0" distB="0" distL="114300" distR="114300" simplePos="0" relativeHeight="251664384" behindDoc="1" locked="0" layoutInCell="1" allowOverlap="1">
-            <wp:simplePos x="0" y="0"/>
-            <wp:positionH relativeFrom="margin">
-              <wp:align>center</wp:align>
-            </wp:positionH>
-            <wp:positionV relativeFrom="paragraph">
-              <wp:posOffset>592758</wp:posOffset>
-            </wp:positionV>
-            <wp:extent cx="1781175" cy="1717040"/>
-            <wp:effectExtent l="0" t="0" r="142875" b="207010"/>
-            <wp:wrapNone/>
-            <wp:docPr id="8" name="Imagen 8"/>
-            <wp:cNvGraphicFramePr>
-              <a:graphicFrameLocks xmlns:a="http://schemas.openxmlformats.org/drawingml/2006/main" noChangeAspect="1"/>
-            </wp:cNvGraphicFramePr>
-            <a:graphic xmlns:a="http://schemas.openxmlformats.org/drawingml/2006/main">
-              <a:graphicData uri="http://schemas.openxmlformats.org/drawingml/2006/picture">
-                <pic:pic xmlns:pic="http://schemas.openxmlformats.org/drawingml/2006/picture">
-                  <pic:nvPicPr>
-                    <pic:cNvPr id="8" name="react-removebg-preview.png"/>
-                    <pic:cNvPicPr/>
-                  </pic:nvPicPr>
-                  <pic:blipFill>
-                    <a:blip r:embed="rId14">
-                      <a:extLst>
-                        <a:ext uri="{28A0092B-C50C-407E-A947-70E740481C1C}">
-                          <a14:useLocalDpi xmlns:a14="http://schemas.microsoft.com/office/drawing/2010/main" val="0"/>
-                        </a:ext>
-                      </a:extLst>
-                    </a:blip>
-                    <a:stretch>
-                      <a:fillRect/>
-                    </a:stretch>
-                  </pic:blipFill>
-                  <pic:spPr>
-                    <a:xfrm>
-                      <a:off x="0" y="0"/>
-                      <a:ext cx="1781175" cy="1717040"/>
-                    </a:xfrm>
-                    <a:prstGeom prst="rect">
-                      <a:avLst/>
-                    </a:prstGeom>
-                    <a:ln>
-                      <a:noFill/>
-                    </a:ln>
-                    <a:effectLst>
-                      <a:outerShdw blurRad="292100" dist="139700" dir="2700000" algn="tl" rotWithShape="0">
-                        <a:srgbClr val="333333">
-                          <a:alpha val="65000"/>
-                        </a:srgbClr>
-                      </a:outerShdw>
-                    </a:effectLst>
-                  </pic:spPr>
-                </pic:pic>
-              </a:graphicData>
-            </a:graphic>
-          </wp:anchor>
-        </w:drawing>
-      </w:r>
-      <w:r>
-        <w:rPr>
-          <w:noProof/>
-          <w:lang w:eastAsia="es-AR"/>
-        </w:rPr>
-        <w:drawing>
-          <wp:anchor distT="0" distB="0" distL="114300" distR="114300" simplePos="0" relativeHeight="251666432" behindDoc="1" locked="0" layoutInCell="1" allowOverlap="1">
-            <wp:simplePos x="0" y="0"/>
-            <wp:positionH relativeFrom="margin">
-              <wp:align>left</wp:align>
-            </wp:positionH>
-            <wp:positionV relativeFrom="paragraph">
-              <wp:posOffset>2970972</wp:posOffset>
-            </wp:positionV>
-            <wp:extent cx="2355215" cy="492760"/>
-            <wp:effectExtent l="0" t="0" r="178435" b="173990"/>
-            <wp:wrapNone/>
-            <wp:docPr id="9" name="Imagen 9"/>
-            <wp:cNvGraphicFramePr>
-              <a:graphicFrameLocks xmlns:a="http://schemas.openxmlformats.org/drawingml/2006/main" noChangeAspect="1"/>
-            </wp:cNvGraphicFramePr>
-            <a:graphic xmlns:a="http://schemas.openxmlformats.org/drawingml/2006/main">
-              <a:graphicData uri="http://schemas.openxmlformats.org/drawingml/2006/picture">
-                <pic:pic xmlns:pic="http://schemas.openxmlformats.org/drawingml/2006/picture">
-                  <pic:nvPicPr>
-                    <pic:cNvPr id="9" name="recharts-removebg-preview.png"/>
-                    <pic:cNvPicPr/>
-                  </pic:nvPicPr>
-                  <pic:blipFill>
-                    <a:blip r:embed="rId15" cstate="print">
-                      <a:extLst>
-                        <a:ext uri="{28A0092B-C50C-407E-A947-70E740481C1C}">
-                          <a14:useLocalDpi xmlns:a14="http://schemas.microsoft.com/office/drawing/2010/main" val="0"/>
-                        </a:ext>
-                      </a:extLst>
-                    </a:blip>
-                    <a:stretch>
-                      <a:fillRect/>
-                    </a:stretch>
-                  </pic:blipFill>
-                  <pic:spPr>
-                    <a:xfrm>
-                      <a:off x="0" y="0"/>
-                      <a:ext cx="2355215" cy="492760"/>
-                    </a:xfrm>
-                    <a:prstGeom prst="rect">
-                      <a:avLst/>
-                    </a:prstGeom>
-                    <a:ln>
-                      <a:noFill/>
-                    </a:ln>
-                    <a:effectLst>
-                      <a:outerShdw blurRad="292100" dist="139700" dir="2700000" algn="tl" rotWithShape="0">
-                        <a:srgbClr val="333333">
-                          <a:alpha val="65000"/>
-                        </a:srgbClr>
-                      </a:outerShdw>
-                    </a:effectLst>
-                  </pic:spPr>
-                </pic:pic>
-              </a:graphicData>
-            </a:graphic>
-          </wp:anchor>
-        </w:drawing>
-      </w:r>
-      <w:r>
-        <w:rPr>
-          <w:rFonts w:ascii="Arial" w:hAnsi="Arial" w:cs="Arial"/>
-          <w:noProof/>
-          <w:lang w:eastAsia="es-AR"/>
-        </w:rPr>
-        <w:drawing>
-          <wp:anchor distT="0" distB="0" distL="114300" distR="114300" simplePos="0" relativeHeight="251661312" behindDoc="1" locked="0" layoutInCell="1" allowOverlap="1">
-            <wp:simplePos x="0" y="0"/>
-            <wp:positionH relativeFrom="margin">
-              <wp:posOffset>3554537</wp:posOffset>
-            </wp:positionH>
-            <wp:positionV relativeFrom="paragraph">
-              <wp:posOffset>4457258</wp:posOffset>
-            </wp:positionV>
-            <wp:extent cx="1375803" cy="1131105"/>
-            <wp:effectExtent l="0" t="114300" r="15240" b="202565"/>
-            <wp:wrapNone/>
-            <wp:docPr id="2" name="Imagen 2"/>
-            <wp:cNvGraphicFramePr>
-              <a:graphicFrameLocks xmlns:a="http://schemas.openxmlformats.org/drawingml/2006/main" noChangeAspect="1"/>
-            </wp:cNvGraphicFramePr>
-            <a:graphic xmlns:a="http://schemas.openxmlformats.org/drawingml/2006/main">
-              <a:graphicData uri="http://schemas.openxmlformats.org/drawingml/2006/picture">
-                <pic:pic xmlns:pic="http://schemas.openxmlformats.org/drawingml/2006/picture">
-                  <pic:nvPicPr>
-                    <pic:cNvPr id="2" name="sequelize-removebg-preview.png"/>
-                    <pic:cNvPicPr/>
-                  </pic:nvPicPr>
-                  <pic:blipFill>
-                    <a:blip r:embed="rId16" cstate="print">
-                      <a:extLst>
-                        <a:ext uri="{28A0092B-C50C-407E-A947-70E740481C1C}">
-                          <a14:useLocalDpi xmlns:a14="http://schemas.microsoft.com/office/drawing/2010/main" val="0"/>
-                        </a:ext>
-                      </a:extLst>
-                    </a:blip>
-                    <a:stretch>
-                      <a:fillRect/>
-                    </a:stretch>
-                  </pic:blipFill>
-                  <pic:spPr>
-                    <a:xfrm>
-                      <a:off x="0" y="0"/>
-                      <a:ext cx="1375803" cy="1131105"/>
-                    </a:xfrm>
-                    <a:prstGeom prst="rect">
-                      <a:avLst/>
-                    </a:prstGeom>
-                    <a:ln>
-                      <a:noFill/>
-                    </a:ln>
-                    <a:effectLst>
-                      <a:outerShdw blurRad="292100" dist="139700" dir="2700000" algn="tl" rotWithShape="0">
-                        <a:srgbClr val="333333">
-                          <a:alpha val="65000"/>
-                        </a:srgbClr>
-                      </a:outerShdw>
-                    </a:effectLst>
-                  </pic:spPr>
-                </pic:pic>
-              </a:graphicData>
-            </a:graphic>
-          </wp:anchor>
-        </w:drawing>
-      </w:r>
-      <w:r>
-        <w:rPr>
-          <w:noProof/>
-          <w:lang w:eastAsia="es-AR"/>
-        </w:rPr>
-        <w:drawing>
-          <wp:anchor distT="0" distB="0" distL="114300" distR="114300" simplePos="0" relativeHeight="251662336" behindDoc="1" locked="0" layoutInCell="1" allowOverlap="1">
-            <wp:simplePos x="0" y="0"/>
-            <wp:positionH relativeFrom="column">
-              <wp:posOffset>3441120</wp:posOffset>
-            </wp:positionH>
-            <wp:positionV relativeFrom="paragraph">
-              <wp:posOffset>2684228</wp:posOffset>
-            </wp:positionV>
-            <wp:extent cx="1788795" cy="1004570"/>
-            <wp:effectExtent l="0" t="0" r="97155" b="5080"/>
-            <wp:wrapNone/>
-            <wp:docPr id="6" name="Imagen 6"/>
-            <wp:cNvGraphicFramePr>
-              <a:graphicFrameLocks xmlns:a="http://schemas.openxmlformats.org/drawingml/2006/main" noChangeAspect="1"/>
-            </wp:cNvGraphicFramePr>
-            <a:graphic xmlns:a="http://schemas.openxmlformats.org/drawingml/2006/main">
-              <a:graphicData uri="http://schemas.openxmlformats.org/drawingml/2006/picture">
-                <pic:pic xmlns:pic="http://schemas.openxmlformats.org/drawingml/2006/picture">
-                  <pic:nvPicPr>
-                    <pic:cNvPr id="6" name="material-removebg-preview.png"/>
-                    <pic:cNvPicPr/>
-                  </pic:nvPicPr>
-                  <pic:blipFill>
-                    <a:blip r:embed="rId17" cstate="print">
-                      <a:extLst>
-                        <a:ext uri="{28A0092B-C50C-407E-A947-70E740481C1C}">
-                          <a14:useLocalDpi xmlns:a14="http://schemas.microsoft.com/office/drawing/2010/main" val="0"/>
-                        </a:ext>
-                      </a:extLst>
-                    </a:blip>
-                    <a:stretch>
-                      <a:fillRect/>
-                    </a:stretch>
-                  </pic:blipFill>
-                  <pic:spPr>
-                    <a:xfrm>
-                      <a:off x="0" y="0"/>
-                      <a:ext cx="1788795" cy="1004570"/>
-                    </a:xfrm>
-                    <a:prstGeom prst="rect">
-                      <a:avLst/>
-                    </a:prstGeom>
-                    <a:ln>
-                      <a:noFill/>
-                    </a:ln>
-                    <a:effectLst>
-                      <a:outerShdw blurRad="292100" dist="139700" dir="2700000" algn="tl" rotWithShape="0">
-                        <a:srgbClr val="333333">
-                          <a:alpha val="65000"/>
-                        </a:srgbClr>
-                      </a:outerShdw>
-                    </a:effectLst>
-                  </pic:spPr>
-                </pic:pic>
-              </a:graphicData>
-            </a:graphic>
-          </wp:anchor>
-        </w:drawing>
-      </w:r>
-      <w:r>
-        <w:rPr>
-          <w:noProof/>
-          <w:lang w:eastAsia="es-AR"/>
-        </w:rPr>
-        <w:drawing>
-          <wp:anchor distT="0" distB="0" distL="114300" distR="114300" simplePos="0" relativeHeight="251663360" behindDoc="1" locked="0" layoutInCell="1" allowOverlap="1">
-            <wp:simplePos x="0" y="0"/>
-            <wp:positionH relativeFrom="column">
-              <wp:posOffset>120706</wp:posOffset>
-            </wp:positionH>
-            <wp:positionV relativeFrom="paragraph">
-              <wp:posOffset>4210353</wp:posOffset>
-            </wp:positionV>
-            <wp:extent cx="2059305" cy="1286510"/>
-            <wp:effectExtent l="0" t="57150" r="112395" b="275590"/>
-            <wp:wrapNone/>
-            <wp:docPr id="7" name="Imagen 7"/>
-            <wp:cNvGraphicFramePr>
-              <a:graphicFrameLocks xmlns:a="http://schemas.openxmlformats.org/drawingml/2006/main" noChangeAspect="1"/>
-            </wp:cNvGraphicFramePr>
-            <a:graphic xmlns:a="http://schemas.openxmlformats.org/drawingml/2006/main">
-              <a:graphicData uri="http://schemas.openxmlformats.org/drawingml/2006/picture">
-                <pic:pic xmlns:pic="http://schemas.openxmlformats.org/drawingml/2006/picture">
-                  <pic:nvPicPr>
-                    <pic:cNvPr id="7" name="MySQL-removebg-preview.png"/>
-                    <pic:cNvPicPr/>
-                  </pic:nvPicPr>
-                  <pic:blipFill>
-                    <a:blip r:embed="rId18" cstate="print">
-                      <a:extLst>
-                        <a:ext uri="{28A0092B-C50C-407E-A947-70E740481C1C}">
-                          <a14:useLocalDpi xmlns:a14="http://schemas.microsoft.com/office/drawing/2010/main" val="0"/>
-                        </a:ext>
-                      </a:extLst>
-                    </a:blip>
-                    <a:stretch>
-                      <a:fillRect/>
-                    </a:stretch>
-                  </pic:blipFill>
-                  <pic:spPr>
-                    <a:xfrm>
-                      <a:off x="0" y="0"/>
-                      <a:ext cx="2059305" cy="1286510"/>
-                    </a:xfrm>
-                    <a:prstGeom prst="rect">
-                      <a:avLst/>
-                    </a:prstGeom>
-                    <a:ln>
-                      <a:noFill/>
-                    </a:ln>
-                    <a:effectLst>
-                      <a:outerShdw blurRad="292100" dist="139700" dir="2700000" algn="tl" rotWithShape="0">
-                        <a:srgbClr val="333333">
-                          <a:alpha val="65000"/>
-                        </a:srgbClr>
-                      </a:outerShdw>
-                    </a:effectLst>
-                  </pic:spPr>
-                </pic:pic>
-              </a:graphicData>
-            </a:graphic>
-          </wp:anchor>
-        </w:drawing>
-      </w:r>
     </w:p>
     <w:sectPr>
-      <w:headerReference w:type="default" r:id="rId19"/>
-      <w:footerReference w:type="default" r:id="rId20"/>
+      <w:headerReference w:type="default" r:id="rId20"/>
+      <w:footerReference w:type="default" r:id="rId21"/>
       <w:pgSz w:w="11906" w:h="16838"/>
       <w:pgMar w:top="1417" w:right="1701" w:bottom="1417" w:left="1701" w:header="708" w:footer="708" w:gutter="0"/>
       <w:pgNumType w:start="0"/>
@@ -3499,7 +3941,7 @@
                   <w:sz w:val="18"/>
                   <w:szCs w:val="18"/>
                 </w:rPr>
-                <w:t>Proyecto final</w:t>
+                <w:t>Sistema de gestion de clientes y turnos</w:t>
               </w:r>
             </w:sdtContent>
           </w:sdt>
@@ -3956,16 +4398,16 @@
         </mc:Choice>
         <mc:Fallback>
           <w:pict>
-            <v:group id="Grupo 167" o:spid="_x0000_s1035" style="position:absolute;margin-left:82.7pt;margin-top:0;width:133.9pt;height:80.65pt;z-index:251662336;mso-top-percent:23;mso-position-horizontal:right;mso-position-horizontal-relative:page;mso-position-vertical-relative:page;mso-top-percent:23;mso-width-relative:margin;mso-height-relative:margin" coordsize="17007,10241" o:gfxdata="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">
-              <v:group id="Grupo 168" o:spid="_x0000_s1036" style="position:absolute;width:17007;height:10241" coordsize="17007,10241" o:gfxdata="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">
-                <v:rect id="Rectángulo 169" o:spid="_x0000_s1037" style="position:absolute;width:17007;height:10241;visibility:visible;mso-wrap-style:square;v-text-anchor:middle" o:gfxdata="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" fillcolor="white [3212]" stroked="f" strokeweight="1pt">
+            <v:group id="Grupo 167" o:spid="_x0000_s1037" style="position:absolute;margin-left:82.7pt;margin-top:0;width:133.9pt;height:80.65pt;z-index:251662336;mso-top-percent:23;mso-position-horizontal:right;mso-position-horizontal-relative:page;mso-position-vertical-relative:page;mso-top-percent:23;mso-width-relative:margin;mso-height-relative:margin" coordsize="17007,10241" o:gfxdata="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">
+              <v:group id="Grupo 168" o:spid="_x0000_s1038" style="position:absolute;width:17007;height:10241" coordsize="17007,10241" o:gfxdata="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">
+                <v:rect id="Rectángulo 169" o:spid="_x0000_s1039" style="position:absolute;width:17007;height:10241;visibility:visible;mso-wrap-style:square;v-text-anchor:middle" o:gfxdata="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" fillcolor="white [3212]" stroked="f" strokeweight="1pt">
                   <v:fill opacity="0"/>
                 </v:rect>
-                <v:shape id="Rectángulo 12" o:spid="_x0000_s1038" style="position:absolute;width:14630;height:10149;visibility:visible;mso-wrap-style:square;v-text-anchor:middle" coordsize="1462822,1014481" o:gfxdata="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" path="m,l1462822,r,1014481l638269,407899,,xe" fillcolor="#4e67c8 [3204]" stroked="f" strokeweight="1pt">
+                <v:shape id="Rectángulo 12" o:spid="_x0000_s1040" style="position:absolute;width:14630;height:10149;visibility:visible;mso-wrap-style:square;v-text-anchor:middle" coordsize="1462822,1014481" o:gfxdata="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" path="m,l1462822,r,1014481l638269,407899,,xe" fillcolor="#4e67c8 [3204]" stroked="f" strokeweight="1pt">
                   <v:stroke joinstyle="miter"/>
                   <v:path arrowok="t" o:connecttype="custom" o:connectlocs="0,0;1463040,0;1463040,1014984;638364,408101;0,0" o:connectangles="0,0,0,0,0"/>
                 </v:shape>
-                <v:rect id="Rectángulo 171" o:spid="_x0000_s1039" style="position:absolute;width:14721;height:10241;visibility:visible;mso-wrap-style:square;v-text-anchor:middle" o:gfxdata="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" strokecolor="white [3212]" strokeweight="1pt">
+                <v:rect id="Rectángulo 171" o:spid="_x0000_s1041" style="position:absolute;width:14721;height:10241;visibility:visible;mso-wrap-style:square;v-text-anchor:middle" o:gfxdata="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" strokecolor="white [3212]" strokeweight="1pt">
                   <v:fill r:id="rId2" o:title="" recolor="t" rotate="t" type="frame"/>
                 </v:rect>
               </v:group>
@@ -3973,7 +4415,7 @@
                 <v:stroke joinstyle="miter"/>
                 <v:path gradientshapeok="t" o:connecttype="rect"/>
               </v:shapetype>
-              <v:shape id="Cuadro de texto 172" o:spid="_x0000_s1040" type="#_x0000_t202" style="position:absolute;left:10326;top:95;width:4381;height:3752;visibility:visible;mso-wrap-style:square;v-text-anchor:middle" o:gfxdata="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" filled="f" stroked="f" strokeweight=".5pt">
+              <v:shape id="Cuadro de texto 172" o:spid="_x0000_s1042" type="#_x0000_t202" style="position:absolute;left:10326;top:95;width:4381;height:3752;visibility:visible;mso-wrap-style:square;v-text-anchor:middle" o:gfxdata="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" filled="f" stroked="f" strokeweight=".5pt">
                 <v:textbox inset=",7.2pt,,7.2pt">
                   <w:txbxContent>
                     <w:p>
@@ -4053,7 +4495,7 @@
       <w:lvlText w:val=""/>
       <w:lvlJc w:val="left"/>
       <w:pPr>
-        <w:ind w:left="720" w:hanging="360"/>
+        <w:ind w:left="643" w:hanging="360"/>
       </w:pPr>
       <w:rPr>
         <w:rFonts w:ascii="Symbol" w:hAnsi="Symbol" w:hint="default"/>
@@ -5525,6 +5967,23 @@
     <w:uiPriority w:val="99"/>
     <w:rsid w:val="00FB611B"/>
   </w:style>
+  <w:style w:type="paragraph" w:styleId="NormalWeb">
+    <w:name w:val="Normal (Web)"/>
+    <w:basedOn w:val="Normal"/>
+    <w:uiPriority w:val="99"/>
+    <w:semiHidden/>
+    <w:unhideWhenUsed/>
+    <w:rsid w:val="004E21A5"/>
+    <w:pPr>
+      <w:spacing w:before="100" w:beforeAutospacing="1" w:after="100" w:afterAutospacing="1" w:line="240" w:lineRule="auto"/>
+    </w:pPr>
+    <w:rPr>
+      <w:rFonts w:ascii="Times New Roman" w:hAnsi="Times New Roman" w:cs="Times New Roman"/>
+      <w:sz w:val="24"/>
+      <w:szCs w:val="24"/>
+      <w:lang w:eastAsia="es-AR"/>
+    </w:rPr>
+  </w:style>
 </w:styles>
 </file>
 
@@ -5615,7 +6074,7 @@
     <w:charset w:val="00"/>
     <w:family w:val="roman"/>
     <w:pitch w:val="variable"/>
-    <w:sig w:usb0="E0002EFF" w:usb1="C000785B" w:usb2="00000009" w:usb3="00000000" w:csb0="000001FF" w:csb1="00000000"/>
+    <w:sig w:usb0="E0002AFF" w:usb1="C0007841" w:usb2="00000009" w:usb3="00000000" w:csb0="000001FF" w:csb1="00000000"/>
   </w:font>
   <w:font w:name="Courier New">
     <w:panose1 w:val="02070309020205020404"/>
@@ -5657,7 +6116,7 @@
     <w:charset w:val="00"/>
     <w:family w:val="swiss"/>
     <w:pitch w:val="variable"/>
-    <w:sig w:usb0="E0002EFF" w:usb1="C000785B" w:usb2="00000009" w:usb3="00000000" w:csb0="000001FF" w:csb1="00000000"/>
+    <w:sig w:usb0="E0002AFF" w:usb1="C0007843" w:usb2="00000009" w:usb3="00000000" w:csb0="000001FF" w:csb1="00000000"/>
   </w:font>
 </w:fonts>
 </file>
@@ -5679,6 +6138,7 @@
   <w:rsids>
     <w:rsidRoot w:val="00E4315A"/>
     <w:rsid w:val="001600DD"/>
+    <w:rsid w:val="003E22C6"/>
     <w:rsid w:val="00427E74"/>
     <w:rsid w:val="005A6382"/>
     <w:rsid w:val="00E4315A"/>
@@ -6451,7 +6911,7 @@
 </file>
 
 <file path=customXml/itemProps2.xml><?xml version="1.0" encoding="utf-8"?>
-<ds:datastoreItem xmlns:ds="http://schemas.openxmlformats.org/officeDocument/2006/customXml" ds:itemID="{9BD7318D-FE63-4994-8331-057B1481747B}">
+<ds:datastoreItem xmlns:ds="http://schemas.openxmlformats.org/officeDocument/2006/customXml" ds:itemID="{8C3ACB58-DFC9-4F16-B5C6-07FC9B2738F1}">
   <ds:schemaRefs>
     <ds:schemaRef ds:uri="http://schemas.openxmlformats.org/officeDocument/2006/bibliography"/>
   </ds:schemaRefs>

</xml_diff>